<commit_message>
Add requirement priorities and clean up Manager sequence diagram
</commit_message>
<xml_diff>
--- a/rezervito-hw-03/Requirements.docx
+++ b/rezervito-hw-03/Requirements.docx
@@ -272,7 +272,7 @@
                     <w:sz w:val="32"/>
                     <w:szCs w:val="32"/>
                   </w:rPr>
-                  <w:t>18.5.2020 г.</w:t>
+                  <w:t>19.5.2020 г.</w:t>
                 </w:r>
               </w:p>
             </w:tc>
@@ -462,7 +462,7 @@
           <w:r>
             <w:fldChar w:fldCharType="separate"/>
           </w:r>
-          <w:hyperlink w:anchor="_Toc40698191" w:history="1">
+          <w:hyperlink w:anchor="_Toc40780160" w:history="1">
             <w:r>
               <w:rPr>
                 <w:rStyle w:val="Hyperlink"/>
@@ -485,7 +485,7 @@
               <w:rPr>
                 <w:webHidden/>
               </w:rPr>
-              <w:instrText xml:space="preserve"> PAGEREF _Toc40698191 \h </w:instrText>
+              <w:instrText xml:space="preserve"> PAGEREF _Toc40780160 \h </w:instrText>
             </w:r>
             <w:r>
               <w:rPr>
@@ -522,7 +522,7 @@
               <w:lang w:val="bg-BG"/>
             </w:rPr>
           </w:pPr>
-          <w:hyperlink w:anchor="_Toc40698192" w:history="1">
+          <w:hyperlink w:anchor="_Toc40780161" w:history="1">
             <w:r>
               <w:rPr>
                 <w:rStyle w:val="Hyperlink"/>
@@ -545,7 +545,7 @@
               <w:rPr>
                 <w:webHidden/>
               </w:rPr>
-              <w:instrText xml:space="preserve"> PAGEREF _Toc40698192 \h </w:instrText>
+              <w:instrText xml:space="preserve"> PAGEREF _Toc40780161 \h </w:instrText>
             </w:r>
             <w:r>
               <w:rPr>
@@ -582,7 +582,7 @@
               <w:lang w:val="bg-BG"/>
             </w:rPr>
           </w:pPr>
-          <w:hyperlink w:anchor="_Toc40698193" w:history="1">
+          <w:hyperlink w:anchor="_Toc40780162" w:history="1">
             <w:r>
               <w:rPr>
                 <w:rStyle w:val="Hyperlink"/>
@@ -605,7 +605,7 @@
               <w:rPr>
                 <w:webHidden/>
               </w:rPr>
-              <w:instrText xml:space="preserve"> PAGEREF _Toc40698193 \h </w:instrText>
+              <w:instrText xml:space="preserve"> PAGEREF _Toc40780162 \h </w:instrText>
             </w:r>
             <w:r>
               <w:rPr>
@@ -642,7 +642,7 @@
               <w:lang w:val="bg-BG"/>
             </w:rPr>
           </w:pPr>
-          <w:hyperlink w:anchor="_Toc40698194" w:history="1">
+          <w:hyperlink w:anchor="_Toc40780163" w:history="1">
             <w:r>
               <w:rPr>
                 <w:rStyle w:val="Hyperlink"/>
@@ -665,7 +665,7 @@
               <w:rPr>
                 <w:webHidden/>
               </w:rPr>
-              <w:instrText xml:space="preserve"> PAGEREF _Toc40698194 \h </w:instrText>
+              <w:instrText xml:space="preserve"> PAGEREF _Toc40780163 \h </w:instrText>
             </w:r>
             <w:r>
               <w:rPr>
@@ -705,7 +705,7 @@
               <w:lang w:val="bg-BG"/>
             </w:rPr>
           </w:pPr>
-          <w:hyperlink w:anchor="_Toc40698195" w:history="1">
+          <w:hyperlink w:anchor="_Toc40780164" w:history="1">
             <w:r>
               <w:rPr>
                 <w:rStyle w:val="Hyperlink"/>
@@ -728,7 +728,7 @@
               <w:rPr>
                 <w:webHidden/>
               </w:rPr>
-              <w:instrText xml:space="preserve"> PAGEREF _Toc40698195 \h </w:instrText>
+              <w:instrText xml:space="preserve"> PAGEREF _Toc40780164 \h </w:instrText>
             </w:r>
             <w:r>
               <w:rPr>
@@ -765,7 +765,7 @@
               <w:lang w:val="bg-BG"/>
             </w:rPr>
           </w:pPr>
-          <w:hyperlink w:anchor="_Toc40698196" w:history="1">
+          <w:hyperlink w:anchor="_Toc40780165" w:history="1">
             <w:r>
               <w:rPr>
                 <w:rStyle w:val="Hyperlink"/>
@@ -788,7 +788,7 @@
               <w:rPr>
                 <w:webHidden/>
               </w:rPr>
-              <w:instrText xml:space="preserve"> PAGEREF _Toc40698196 \h </w:instrText>
+              <w:instrText xml:space="preserve"> PAGEREF _Toc40780165 \h </w:instrText>
             </w:r>
             <w:r>
               <w:rPr>
@@ -828,7 +828,7 @@
               <w:lang w:val="bg-BG"/>
             </w:rPr>
           </w:pPr>
-          <w:hyperlink w:anchor="_Toc40698197" w:history="1">
+          <w:hyperlink w:anchor="_Toc40780166" w:history="1">
             <w:r>
               <w:rPr>
                 <w:rStyle w:val="Hyperlink"/>
@@ -851,7 +851,7 @@
               <w:rPr>
                 <w:webHidden/>
               </w:rPr>
-              <w:instrText xml:space="preserve"> PAGEREF _Toc40698197 \h </w:instrText>
+              <w:instrText xml:space="preserve"> PAGEREF _Toc40780166 \h </w:instrText>
             </w:r>
             <w:r>
               <w:rPr>
@@ -888,7 +888,7 @@
               <w:lang w:val="bg-BG"/>
             </w:rPr>
           </w:pPr>
-          <w:hyperlink w:anchor="_Toc40698198" w:history="1">
+          <w:hyperlink w:anchor="_Toc40780167" w:history="1">
             <w:r>
               <w:rPr>
                 <w:rStyle w:val="Hyperlink"/>
@@ -911,7 +911,7 @@
               <w:rPr>
                 <w:webHidden/>
               </w:rPr>
-              <w:instrText xml:space="preserve"> PAGEREF _Toc40698198 \h </w:instrText>
+              <w:instrText xml:space="preserve"> PAGEREF _Toc40780167 \h </w:instrText>
             </w:r>
             <w:r>
               <w:rPr>
@@ -948,7 +948,7 @@
               <w:lang w:val="bg-BG"/>
             </w:rPr>
           </w:pPr>
-          <w:hyperlink w:anchor="_Toc40698199" w:history="1">
+          <w:hyperlink w:anchor="_Toc40780168" w:history="1">
             <w:r>
               <w:rPr>
                 <w:rStyle w:val="Hyperlink"/>
@@ -971,7 +971,7 @@
               <w:rPr>
                 <w:webHidden/>
               </w:rPr>
-              <w:instrText xml:space="preserve"> PAGEREF _Toc40698199 \h </w:instrText>
+              <w:instrText xml:space="preserve"> PAGEREF _Toc40780168 \h </w:instrText>
             </w:r>
             <w:r>
               <w:rPr>
@@ -1008,7 +1008,7 @@
               <w:lang w:val="bg-BG"/>
             </w:rPr>
           </w:pPr>
-          <w:hyperlink w:anchor="_Toc40698200" w:history="1">
+          <w:hyperlink w:anchor="_Toc40780169" w:history="1">
             <w:r>
               <w:rPr>
                 <w:rStyle w:val="Hyperlink"/>
@@ -1031,7 +1031,7 @@
               <w:rPr>
                 <w:webHidden/>
               </w:rPr>
-              <w:instrText xml:space="preserve"> PAGEREF _Toc40698200 \h </w:instrText>
+              <w:instrText xml:space="preserve"> PAGEREF _Toc40780169 \h </w:instrText>
             </w:r>
             <w:r>
               <w:rPr>
@@ -1071,7 +1071,7 @@
               <w:lang w:val="bg-BG"/>
             </w:rPr>
           </w:pPr>
-          <w:hyperlink w:anchor="_Toc40698201" w:history="1">
+          <w:hyperlink w:anchor="_Toc40780170" w:history="1">
             <w:r>
               <w:rPr>
                 <w:rStyle w:val="Hyperlink"/>
@@ -1094,7 +1094,7 @@
               <w:rPr>
                 <w:webHidden/>
               </w:rPr>
-              <w:instrText xml:space="preserve"> PAGEREF _Toc40698201 \h </w:instrText>
+              <w:instrText xml:space="preserve"> PAGEREF _Toc40780170 \h </w:instrText>
             </w:r>
             <w:r>
               <w:rPr>
@@ -1131,7 +1131,7 @@
               <w:lang w:val="bg-BG"/>
             </w:rPr>
           </w:pPr>
-          <w:hyperlink w:anchor="_Toc40698202" w:history="1">
+          <w:hyperlink w:anchor="_Toc40780171" w:history="1">
             <w:r>
               <w:rPr>
                 <w:rStyle w:val="Hyperlink"/>
@@ -1154,7 +1154,7 @@
               <w:rPr>
                 <w:webHidden/>
               </w:rPr>
-              <w:instrText xml:space="preserve"> PAGEREF _Toc40698202 \h </w:instrText>
+              <w:instrText xml:space="preserve"> PAGEREF _Toc40780171 \h </w:instrText>
             </w:r>
             <w:r>
               <w:rPr>
@@ -1194,7 +1194,7 @@
               <w:lang w:val="bg-BG"/>
             </w:rPr>
           </w:pPr>
-          <w:hyperlink w:anchor="_Toc40698203" w:history="1">
+          <w:hyperlink w:anchor="_Toc40780172" w:history="1">
             <w:r>
               <w:rPr>
                 <w:rStyle w:val="Hyperlink"/>
@@ -1217,7 +1217,7 @@
               <w:rPr>
                 <w:webHidden/>
               </w:rPr>
-              <w:instrText xml:space="preserve"> PAGEREF _Toc40698203 \h </w:instrText>
+              <w:instrText xml:space="preserve"> PAGEREF _Toc40780172 \h </w:instrText>
             </w:r>
             <w:r>
               <w:rPr>
@@ -1254,7 +1254,7 @@
               <w:lang w:val="bg-BG"/>
             </w:rPr>
           </w:pPr>
-          <w:hyperlink w:anchor="_Toc40698204" w:history="1">
+          <w:hyperlink w:anchor="_Toc40780173" w:history="1">
             <w:r>
               <w:rPr>
                 <w:rStyle w:val="Hyperlink"/>
@@ -1277,7 +1277,7 @@
               <w:rPr>
                 <w:webHidden/>
               </w:rPr>
-              <w:instrText xml:space="preserve"> PAGEREF _Toc40698204 \h </w:instrText>
+              <w:instrText xml:space="preserve"> PAGEREF _Toc40780173 \h </w:instrText>
             </w:r>
             <w:r>
               <w:rPr>
@@ -1314,7 +1314,7 @@
               <w:lang w:val="bg-BG"/>
             </w:rPr>
           </w:pPr>
-          <w:hyperlink w:anchor="_Toc40698205" w:history="1">
+          <w:hyperlink w:anchor="_Toc40780174" w:history="1">
             <w:r>
               <w:rPr>
                 <w:rStyle w:val="Hyperlink"/>
@@ -1337,7 +1337,7 @@
               <w:rPr>
                 <w:webHidden/>
               </w:rPr>
-              <w:instrText xml:space="preserve"> PAGEREF _Toc40698205 \h </w:instrText>
+              <w:instrText xml:space="preserve"> PAGEREF _Toc40780174 \h </w:instrText>
             </w:r>
             <w:r>
               <w:rPr>
@@ -1374,7 +1374,7 @@
               <w:lang w:val="bg-BG"/>
             </w:rPr>
           </w:pPr>
-          <w:hyperlink w:anchor="_Toc40698206" w:history="1">
+          <w:hyperlink w:anchor="_Toc40780175" w:history="1">
             <w:r>
               <w:rPr>
                 <w:rStyle w:val="Hyperlink"/>
@@ -1397,7 +1397,7 @@
               <w:rPr>
                 <w:webHidden/>
               </w:rPr>
-              <w:instrText xml:space="preserve"> PAGEREF _Toc40698206 \h </w:instrText>
+              <w:instrText xml:space="preserve"> PAGEREF _Toc40780175 \h </w:instrText>
             </w:r>
             <w:r>
               <w:rPr>
@@ -1437,7 +1437,7 @@
               <w:lang w:val="bg-BG"/>
             </w:rPr>
           </w:pPr>
-          <w:hyperlink w:anchor="_Toc40698207" w:history="1">
+          <w:hyperlink w:anchor="_Toc40780176" w:history="1">
             <w:r>
               <w:rPr>
                 <w:rStyle w:val="Hyperlink"/>
@@ -1460,7 +1460,7 @@
               <w:rPr>
                 <w:webHidden/>
               </w:rPr>
-              <w:instrText xml:space="preserve"> PAGEREF _Toc40698207 \h </w:instrText>
+              <w:instrText xml:space="preserve"> PAGEREF _Toc40780176 \h </w:instrText>
             </w:r>
             <w:r>
               <w:rPr>
@@ -1497,7 +1497,7 @@
               <w:lang w:val="bg-BG"/>
             </w:rPr>
           </w:pPr>
-          <w:hyperlink w:anchor="_Toc40698208" w:history="1">
+          <w:hyperlink w:anchor="_Toc40780177" w:history="1">
             <w:r>
               <w:rPr>
                 <w:rStyle w:val="Hyperlink"/>
@@ -1520,7 +1520,7 @@
               <w:rPr>
                 <w:webHidden/>
               </w:rPr>
-              <w:instrText xml:space="preserve"> PAGEREF _Toc40698208 \h </w:instrText>
+              <w:instrText xml:space="preserve"> PAGEREF _Toc40780177 \h </w:instrText>
             </w:r>
             <w:r>
               <w:rPr>
@@ -1557,7 +1557,7 @@
               <w:lang w:val="bg-BG"/>
             </w:rPr>
           </w:pPr>
-          <w:hyperlink w:anchor="_Toc40698209" w:history="1">
+          <w:hyperlink w:anchor="_Toc40780178" w:history="1">
             <w:r>
               <w:rPr>
                 <w:rStyle w:val="Hyperlink"/>
@@ -1580,7 +1580,7 @@
               <w:rPr>
                 <w:webHidden/>
               </w:rPr>
-              <w:instrText xml:space="preserve"> PAGEREF _Toc40698209 \h </w:instrText>
+              <w:instrText xml:space="preserve"> PAGEREF _Toc40780178 \h </w:instrText>
             </w:r>
             <w:r>
               <w:rPr>
@@ -1620,7 +1620,7 @@
               <w:lang w:val="bg-BG"/>
             </w:rPr>
           </w:pPr>
-          <w:hyperlink w:anchor="_Toc40698210" w:history="1">
+          <w:hyperlink w:anchor="_Toc40780179" w:history="1">
             <w:r>
               <w:rPr>
                 <w:rStyle w:val="Hyperlink"/>
@@ -1643,7 +1643,7 @@
               <w:rPr>
                 <w:webHidden/>
               </w:rPr>
-              <w:instrText xml:space="preserve"> PAGEREF _Toc40698210 \h </w:instrText>
+              <w:instrText xml:space="preserve"> PAGEREF _Toc40780179 \h </w:instrText>
             </w:r>
             <w:r>
               <w:rPr>
@@ -1680,7 +1680,7 @@
               <w:lang w:val="bg-BG"/>
             </w:rPr>
           </w:pPr>
-          <w:hyperlink w:anchor="_Toc40698211" w:history="1">
+          <w:hyperlink w:anchor="_Toc40780180" w:history="1">
             <w:r>
               <w:rPr>
                 <w:rStyle w:val="Hyperlink"/>
@@ -1703,7 +1703,7 @@
               <w:rPr>
                 <w:webHidden/>
               </w:rPr>
-              <w:instrText xml:space="preserve"> PAGEREF _Toc40698211 \h </w:instrText>
+              <w:instrText xml:space="preserve"> PAGEREF _Toc40780180 \h </w:instrText>
             </w:r>
             <w:r>
               <w:rPr>
@@ -1740,7 +1740,7 @@
               <w:lang w:val="bg-BG"/>
             </w:rPr>
           </w:pPr>
-          <w:hyperlink w:anchor="_Toc40698212" w:history="1">
+          <w:hyperlink w:anchor="_Toc40780181" w:history="1">
             <w:r>
               <w:rPr>
                 <w:rStyle w:val="Hyperlink"/>
@@ -1763,7 +1763,7 @@
               <w:rPr>
                 <w:webHidden/>
               </w:rPr>
-              <w:instrText xml:space="preserve"> PAGEREF _Toc40698212 \h </w:instrText>
+              <w:instrText xml:space="preserve"> PAGEREF _Toc40780181 \h </w:instrText>
             </w:r>
             <w:r>
               <w:rPr>
@@ -1800,7 +1800,7 @@
               <w:lang w:val="bg-BG"/>
             </w:rPr>
           </w:pPr>
-          <w:hyperlink w:anchor="_Toc40698213" w:history="1">
+          <w:hyperlink w:anchor="_Toc40780182" w:history="1">
             <w:r>
               <w:rPr>
                 <w:rStyle w:val="Hyperlink"/>
@@ -1823,7 +1823,7 @@
               <w:rPr>
                 <w:webHidden/>
               </w:rPr>
-              <w:instrText xml:space="preserve"> PAGEREF _Toc40698213 \h </w:instrText>
+              <w:instrText xml:space="preserve"> PAGEREF _Toc40780182 \h </w:instrText>
             </w:r>
             <w:r>
               <w:rPr>
@@ -1863,7 +1863,7 @@
               <w:lang w:val="bg-BG"/>
             </w:rPr>
           </w:pPr>
-          <w:hyperlink w:anchor="_Toc40698214" w:history="1">
+          <w:hyperlink w:anchor="_Toc40780183" w:history="1">
             <w:r>
               <w:rPr>
                 <w:rStyle w:val="Hyperlink"/>
@@ -1886,7 +1886,7 @@
               <w:rPr>
                 <w:webHidden/>
               </w:rPr>
-              <w:instrText xml:space="preserve"> PAGEREF _Toc40698214 \h </w:instrText>
+              <w:instrText xml:space="preserve"> PAGEREF _Toc40780183 \h </w:instrText>
             </w:r>
             <w:r>
               <w:rPr>
@@ -1923,7 +1923,7 @@
               <w:lang w:val="bg-BG"/>
             </w:rPr>
           </w:pPr>
-          <w:hyperlink w:anchor="_Toc40698215" w:history="1">
+          <w:hyperlink w:anchor="_Toc40780184" w:history="1">
             <w:r>
               <w:rPr>
                 <w:rStyle w:val="Hyperlink"/>
@@ -1946,7 +1946,7 @@
               <w:rPr>
                 <w:webHidden/>
               </w:rPr>
-              <w:instrText xml:space="preserve"> PAGEREF _Toc40698215 \h </w:instrText>
+              <w:instrText xml:space="preserve"> PAGEREF _Toc40780184 \h </w:instrText>
             </w:r>
             <w:r>
               <w:rPr>
@@ -1983,7 +1983,7 @@
               <w:lang w:val="bg-BG"/>
             </w:rPr>
           </w:pPr>
-          <w:hyperlink w:anchor="_Toc40698216" w:history="1">
+          <w:hyperlink w:anchor="_Toc40780185" w:history="1">
             <w:r>
               <w:rPr>
                 <w:rStyle w:val="Hyperlink"/>
@@ -2006,7 +2006,7 @@
               <w:rPr>
                 <w:webHidden/>
               </w:rPr>
-              <w:instrText xml:space="preserve"> PAGEREF _Toc40698216 \h </w:instrText>
+              <w:instrText xml:space="preserve"> PAGEREF _Toc40780185 \h </w:instrText>
             </w:r>
             <w:r>
               <w:rPr>
@@ -2046,7 +2046,7 @@
               <w:lang w:val="bg-BG"/>
             </w:rPr>
           </w:pPr>
-          <w:hyperlink w:anchor="_Toc40698217" w:history="1">
+          <w:hyperlink w:anchor="_Toc40780186" w:history="1">
             <w:r>
               <w:rPr>
                 <w:rStyle w:val="Hyperlink"/>
@@ -2069,7 +2069,7 @@
               <w:rPr>
                 <w:webHidden/>
               </w:rPr>
-              <w:instrText xml:space="preserve"> PAGEREF _Toc40698217 \h </w:instrText>
+              <w:instrText xml:space="preserve"> PAGEREF _Toc40780186 \h </w:instrText>
             </w:r>
             <w:r>
               <w:rPr>
@@ -2106,7 +2106,7 @@
               <w:lang w:val="bg-BG"/>
             </w:rPr>
           </w:pPr>
-          <w:hyperlink w:anchor="_Toc40698218" w:history="1">
+          <w:hyperlink w:anchor="_Toc40780187" w:history="1">
             <w:r>
               <w:rPr>
                 <w:rStyle w:val="Hyperlink"/>
@@ -2129,7 +2129,7 @@
               <w:rPr>
                 <w:webHidden/>
               </w:rPr>
-              <w:instrText xml:space="preserve"> PAGEREF _Toc40698218 \h </w:instrText>
+              <w:instrText xml:space="preserve"> PAGEREF _Toc40780187 \h </w:instrText>
             </w:r>
             <w:r>
               <w:rPr>
@@ -2166,7 +2166,7 @@
               <w:lang w:val="bg-BG"/>
             </w:rPr>
           </w:pPr>
-          <w:hyperlink w:anchor="_Toc40698219" w:history="1">
+          <w:hyperlink w:anchor="_Toc40780188" w:history="1">
             <w:r>
               <w:rPr>
                 <w:rStyle w:val="Hyperlink"/>
@@ -2189,7 +2189,7 @@
               <w:rPr>
                 <w:webHidden/>
               </w:rPr>
-              <w:instrText xml:space="preserve"> PAGEREF _Toc40698219 \h </w:instrText>
+              <w:instrText xml:space="preserve"> PAGEREF _Toc40780188 \h </w:instrText>
             </w:r>
             <w:r>
               <w:rPr>
@@ -2229,7 +2229,7 @@
               <w:lang w:val="bg-BG"/>
             </w:rPr>
           </w:pPr>
-          <w:hyperlink w:anchor="_Toc40698220" w:history="1">
+          <w:hyperlink w:anchor="_Toc40780189" w:history="1">
             <w:r>
               <w:rPr>
                 <w:rStyle w:val="Hyperlink"/>
@@ -2252,7 +2252,7 @@
               <w:rPr>
                 <w:webHidden/>
               </w:rPr>
-              <w:instrText xml:space="preserve"> PAGEREF _Toc40698220 \h </w:instrText>
+              <w:instrText xml:space="preserve"> PAGEREF _Toc40780189 \h </w:instrText>
             </w:r>
             <w:r>
               <w:rPr>
@@ -2289,7 +2289,7 @@
               <w:lang w:val="bg-BG"/>
             </w:rPr>
           </w:pPr>
-          <w:hyperlink w:anchor="_Toc40698221" w:history="1">
+          <w:hyperlink w:anchor="_Toc40780190" w:history="1">
             <w:r>
               <w:rPr>
                 <w:rStyle w:val="Hyperlink"/>
@@ -2312,7 +2312,7 @@
               <w:rPr>
                 <w:webHidden/>
               </w:rPr>
-              <w:instrText xml:space="preserve"> PAGEREF _Toc40698221 \h </w:instrText>
+              <w:instrText xml:space="preserve"> PAGEREF _Toc40780190 \h </w:instrText>
             </w:r>
             <w:r>
               <w:rPr>
@@ -2349,7 +2349,7 @@
               <w:lang w:val="bg-BG"/>
             </w:rPr>
           </w:pPr>
-          <w:hyperlink w:anchor="_Toc40698222" w:history="1">
+          <w:hyperlink w:anchor="_Toc40780191" w:history="1">
             <w:r>
               <w:rPr>
                 <w:rStyle w:val="Hyperlink"/>
@@ -2372,7 +2372,7 @@
               <w:rPr>
                 <w:webHidden/>
               </w:rPr>
-              <w:instrText xml:space="preserve"> PAGEREF _Toc40698222 \h </w:instrText>
+              <w:instrText xml:space="preserve"> PAGEREF _Toc40780191 \h </w:instrText>
             </w:r>
             <w:r>
               <w:rPr>
@@ -2412,7 +2412,7 @@
               <w:lang w:val="bg-BG"/>
             </w:rPr>
           </w:pPr>
-          <w:hyperlink w:anchor="_Toc40698223" w:history="1">
+          <w:hyperlink w:anchor="_Toc40780192" w:history="1">
             <w:r>
               <w:rPr>
                 <w:rStyle w:val="Hyperlink"/>
@@ -2435,7 +2435,7 @@
               <w:rPr>
                 <w:webHidden/>
               </w:rPr>
-              <w:instrText xml:space="preserve"> PAGEREF _Toc40698223 \h </w:instrText>
+              <w:instrText xml:space="preserve"> PAGEREF _Toc40780192 \h </w:instrText>
             </w:r>
             <w:r>
               <w:rPr>
@@ -2472,7 +2472,7 @@
               <w:lang w:val="bg-BG"/>
             </w:rPr>
           </w:pPr>
-          <w:hyperlink w:anchor="_Toc40698224" w:history="1">
+          <w:hyperlink w:anchor="_Toc40780193" w:history="1">
             <w:r>
               <w:rPr>
                 <w:rStyle w:val="Hyperlink"/>
@@ -2495,7 +2495,7 @@
               <w:rPr>
                 <w:webHidden/>
               </w:rPr>
-              <w:instrText xml:space="preserve"> PAGEREF _Toc40698224 \h </w:instrText>
+              <w:instrText xml:space="preserve"> PAGEREF _Toc40780193 \h </w:instrText>
             </w:r>
             <w:r>
               <w:rPr>
@@ -2535,7 +2535,7 @@
               <w:lang w:val="bg-BG"/>
             </w:rPr>
           </w:pPr>
-          <w:hyperlink w:anchor="_Toc40698225" w:history="1">
+          <w:hyperlink w:anchor="_Toc40780194" w:history="1">
             <w:r>
               <w:rPr>
                 <w:rStyle w:val="Hyperlink"/>
@@ -2558,7 +2558,7 @@
               <w:rPr>
                 <w:webHidden/>
               </w:rPr>
-              <w:instrText xml:space="preserve"> PAGEREF _Toc40698225 \h </w:instrText>
+              <w:instrText xml:space="preserve"> PAGEREF _Toc40780194 \h </w:instrText>
             </w:r>
             <w:r>
               <w:rPr>
@@ -2595,7 +2595,7 @@
               <w:lang w:val="bg-BG"/>
             </w:rPr>
           </w:pPr>
-          <w:hyperlink w:anchor="_Toc40698226" w:history="1">
+          <w:hyperlink w:anchor="_Toc40780195" w:history="1">
             <w:r>
               <w:rPr>
                 <w:rStyle w:val="Hyperlink"/>
@@ -2618,7 +2618,7 @@
               <w:rPr>
                 <w:webHidden/>
               </w:rPr>
-              <w:instrText xml:space="preserve"> PAGEREF _Toc40698226 \h </w:instrText>
+              <w:instrText xml:space="preserve"> PAGEREF _Toc40780195 \h </w:instrText>
             </w:r>
             <w:r>
               <w:rPr>
@@ -2658,7 +2658,7 @@
               <w:lang w:val="bg-BG"/>
             </w:rPr>
           </w:pPr>
-          <w:hyperlink w:anchor="_Toc40698227" w:history="1">
+          <w:hyperlink w:anchor="_Toc40780196" w:history="1">
             <w:r>
               <w:rPr>
                 <w:rStyle w:val="Hyperlink"/>
@@ -2681,7 +2681,7 @@
               <w:rPr>
                 <w:webHidden/>
               </w:rPr>
-              <w:instrText xml:space="preserve"> PAGEREF _Toc40698227 \h </w:instrText>
+              <w:instrText xml:space="preserve"> PAGEREF _Toc40780196 \h </w:instrText>
             </w:r>
             <w:r>
               <w:rPr>
@@ -2718,7 +2718,7 @@
               <w:lang w:val="bg-BG"/>
             </w:rPr>
           </w:pPr>
-          <w:hyperlink w:anchor="_Toc40698228" w:history="1">
+          <w:hyperlink w:anchor="_Toc40780197" w:history="1">
             <w:r>
               <w:rPr>
                 <w:rStyle w:val="Hyperlink"/>
@@ -2741,7 +2741,7 @@
               <w:rPr>
                 <w:webHidden/>
               </w:rPr>
-              <w:instrText xml:space="preserve"> PAGEREF _Toc40698228 \h </w:instrText>
+              <w:instrText xml:space="preserve"> PAGEREF _Toc40780197 \h </w:instrText>
             </w:r>
             <w:r>
               <w:rPr>
@@ -2781,7 +2781,7 @@
               <w:lang w:val="bg-BG"/>
             </w:rPr>
           </w:pPr>
-          <w:hyperlink w:anchor="_Toc40698229" w:history="1">
+          <w:hyperlink w:anchor="_Toc40780198" w:history="1">
             <w:r>
               <w:rPr>
                 <w:rStyle w:val="Hyperlink"/>
@@ -2804,7 +2804,7 @@
               <w:rPr>
                 <w:webHidden/>
               </w:rPr>
-              <w:instrText xml:space="preserve"> PAGEREF _Toc40698229 \h </w:instrText>
+              <w:instrText xml:space="preserve"> PAGEREF _Toc40780198 \h </w:instrText>
             </w:r>
             <w:r>
               <w:rPr>
@@ -2841,7 +2841,7 @@
               <w:lang w:val="bg-BG"/>
             </w:rPr>
           </w:pPr>
-          <w:hyperlink w:anchor="_Toc40698230" w:history="1">
+          <w:hyperlink w:anchor="_Toc40780199" w:history="1">
             <w:r>
               <w:rPr>
                 <w:rStyle w:val="Hyperlink"/>
@@ -2864,7 +2864,7 @@
               <w:rPr>
                 <w:webHidden/>
               </w:rPr>
-              <w:instrText xml:space="preserve"> PAGEREF _Toc40698230 \h </w:instrText>
+              <w:instrText xml:space="preserve"> PAGEREF _Toc40780199 \h </w:instrText>
             </w:r>
             <w:r>
               <w:rPr>
@@ -2901,7 +2901,7 @@
               <w:lang w:val="bg-BG"/>
             </w:rPr>
           </w:pPr>
-          <w:hyperlink w:anchor="_Toc40698231" w:history="1">
+          <w:hyperlink w:anchor="_Toc40780200" w:history="1">
             <w:r>
               <w:rPr>
                 <w:rStyle w:val="Hyperlink"/>
@@ -2924,7 +2924,7 @@
               <w:rPr>
                 <w:webHidden/>
               </w:rPr>
-              <w:instrText xml:space="preserve"> PAGEREF _Toc40698231 \h </w:instrText>
+              <w:instrText xml:space="preserve"> PAGEREF _Toc40780200 \h </w:instrText>
             </w:r>
             <w:r>
               <w:rPr>
@@ -2964,7 +2964,7 @@
               <w:lang w:val="bg-BG"/>
             </w:rPr>
           </w:pPr>
-          <w:hyperlink w:anchor="_Toc40698232" w:history="1">
+          <w:hyperlink w:anchor="_Toc40780201" w:history="1">
             <w:r>
               <w:rPr>
                 <w:rStyle w:val="Hyperlink"/>
@@ -2987,7 +2987,7 @@
               <w:rPr>
                 <w:webHidden/>
               </w:rPr>
-              <w:instrText xml:space="preserve"> PAGEREF _Toc40698232 \h </w:instrText>
+              <w:instrText xml:space="preserve"> PAGEREF _Toc40780201 \h </w:instrText>
             </w:r>
             <w:r>
               <w:rPr>
@@ -3024,7 +3024,7 @@
               <w:lang w:val="bg-BG"/>
             </w:rPr>
           </w:pPr>
-          <w:hyperlink w:anchor="_Toc40698233" w:history="1">
+          <w:hyperlink w:anchor="_Toc40780202" w:history="1">
             <w:r>
               <w:rPr>
                 <w:rStyle w:val="Hyperlink"/>
@@ -3047,7 +3047,7 @@
               <w:rPr>
                 <w:webHidden/>
               </w:rPr>
-              <w:instrText xml:space="preserve"> PAGEREF _Toc40698233 \h </w:instrText>
+              <w:instrText xml:space="preserve"> PAGEREF _Toc40780202 \h </w:instrText>
             </w:r>
             <w:r>
               <w:rPr>
@@ -3084,7 +3084,7 @@
               <w:lang w:val="bg-BG"/>
             </w:rPr>
           </w:pPr>
-          <w:hyperlink w:anchor="_Toc40698234" w:history="1">
+          <w:hyperlink w:anchor="_Toc40780203" w:history="1">
             <w:r>
               <w:rPr>
                 <w:rStyle w:val="Hyperlink"/>
@@ -3107,7 +3107,7 @@
               <w:rPr>
                 <w:webHidden/>
               </w:rPr>
-              <w:instrText xml:space="preserve"> PAGEREF _Toc40698234 \h </w:instrText>
+              <w:instrText xml:space="preserve"> PAGEREF _Toc40780203 \h </w:instrText>
             </w:r>
             <w:r>
               <w:rPr>
@@ -3147,7 +3147,7 @@
               <w:lang w:val="bg-BG"/>
             </w:rPr>
           </w:pPr>
-          <w:hyperlink w:anchor="_Toc40698235" w:history="1">
+          <w:hyperlink w:anchor="_Toc40780204" w:history="1">
             <w:r>
               <w:rPr>
                 <w:rStyle w:val="Hyperlink"/>
@@ -3170,7 +3170,7 @@
               <w:rPr>
                 <w:webHidden/>
               </w:rPr>
-              <w:instrText xml:space="preserve"> PAGEREF _Toc40698235 \h </w:instrText>
+              <w:instrText xml:space="preserve"> PAGEREF _Toc40780204 \h </w:instrText>
             </w:r>
             <w:r>
               <w:rPr>
@@ -3207,7 +3207,7 @@
               <w:lang w:val="bg-BG"/>
             </w:rPr>
           </w:pPr>
-          <w:hyperlink w:anchor="_Toc40698236" w:history="1">
+          <w:hyperlink w:anchor="_Toc40780205" w:history="1">
             <w:r>
               <w:rPr>
                 <w:rStyle w:val="Hyperlink"/>
@@ -3230,7 +3230,7 @@
               <w:rPr>
                 <w:webHidden/>
               </w:rPr>
-              <w:instrText xml:space="preserve"> PAGEREF _Toc40698236 \h </w:instrText>
+              <w:instrText xml:space="preserve"> PAGEREF _Toc40780205 \h </w:instrText>
             </w:r>
             <w:r>
               <w:rPr>
@@ -3267,7 +3267,7 @@
               <w:lang w:val="bg-BG"/>
             </w:rPr>
           </w:pPr>
-          <w:hyperlink w:anchor="_Toc40698237" w:history="1">
+          <w:hyperlink w:anchor="_Toc40780206" w:history="1">
             <w:r>
               <w:rPr>
                 <w:rStyle w:val="Hyperlink"/>
@@ -3290,7 +3290,7 @@
               <w:rPr>
                 <w:webHidden/>
               </w:rPr>
-              <w:instrText xml:space="preserve"> PAGEREF _Toc40698237 \h </w:instrText>
+              <w:instrText xml:space="preserve"> PAGEREF _Toc40780206 \h </w:instrText>
             </w:r>
             <w:r>
               <w:rPr>
@@ -3330,7 +3330,7 @@
               <w:lang w:val="bg-BG"/>
             </w:rPr>
           </w:pPr>
-          <w:hyperlink w:anchor="_Toc40698238" w:history="1">
+          <w:hyperlink w:anchor="_Toc40780207" w:history="1">
             <w:r>
               <w:rPr>
                 <w:rStyle w:val="Hyperlink"/>
@@ -3353,7 +3353,7 @@
               <w:rPr>
                 <w:webHidden/>
               </w:rPr>
-              <w:instrText xml:space="preserve"> PAGEREF _Toc40698238 \h </w:instrText>
+              <w:instrText xml:space="preserve"> PAGEREF _Toc40780207 \h </w:instrText>
             </w:r>
             <w:r>
               <w:rPr>
@@ -3390,7 +3390,7 @@
               <w:lang w:val="bg-BG"/>
             </w:rPr>
           </w:pPr>
-          <w:hyperlink w:anchor="_Toc40698239" w:history="1">
+          <w:hyperlink w:anchor="_Toc40780208" w:history="1">
             <w:r>
               <w:rPr>
                 <w:rStyle w:val="Hyperlink"/>
@@ -3413,7 +3413,7 @@
               <w:rPr>
                 <w:webHidden/>
               </w:rPr>
-              <w:instrText xml:space="preserve"> PAGEREF _Toc40698239 \h </w:instrText>
+              <w:instrText xml:space="preserve"> PAGEREF _Toc40780208 \h </w:instrText>
             </w:r>
             <w:r>
               <w:rPr>
@@ -3450,7 +3450,7 @@
               <w:lang w:val="bg-BG"/>
             </w:rPr>
           </w:pPr>
-          <w:hyperlink w:anchor="_Toc40698240" w:history="1">
+          <w:hyperlink w:anchor="_Toc40780209" w:history="1">
             <w:r>
               <w:rPr>
                 <w:rStyle w:val="Hyperlink"/>
@@ -3473,7 +3473,7 @@
               <w:rPr>
                 <w:webHidden/>
               </w:rPr>
-              <w:instrText xml:space="preserve"> PAGEREF _Toc40698240 \h </w:instrText>
+              <w:instrText xml:space="preserve"> PAGEREF _Toc40780209 \h </w:instrText>
             </w:r>
             <w:r>
               <w:rPr>
@@ -3513,7 +3513,7 @@
               <w:lang w:val="bg-BG"/>
             </w:rPr>
           </w:pPr>
-          <w:hyperlink w:anchor="_Toc40698241" w:history="1">
+          <w:hyperlink w:anchor="_Toc40780210" w:history="1">
             <w:r>
               <w:rPr>
                 <w:rStyle w:val="Hyperlink"/>
@@ -3536,7 +3536,7 @@
               <w:rPr>
                 <w:webHidden/>
               </w:rPr>
-              <w:instrText xml:space="preserve"> PAGEREF _Toc40698241 \h </w:instrText>
+              <w:instrText xml:space="preserve"> PAGEREF _Toc40780210 \h </w:instrText>
             </w:r>
             <w:r>
               <w:rPr>
@@ -3573,7 +3573,7 @@
               <w:lang w:val="bg-BG"/>
             </w:rPr>
           </w:pPr>
-          <w:hyperlink w:anchor="_Toc40698242" w:history="1">
+          <w:hyperlink w:anchor="_Toc40780211" w:history="1">
             <w:r>
               <w:rPr>
                 <w:rStyle w:val="Hyperlink"/>
@@ -3596,7 +3596,7 @@
               <w:rPr>
                 <w:webHidden/>
               </w:rPr>
-              <w:instrText xml:space="preserve"> PAGEREF _Toc40698242 \h </w:instrText>
+              <w:instrText xml:space="preserve"> PAGEREF _Toc40780211 \h </w:instrText>
             </w:r>
             <w:r>
               <w:rPr>
@@ -3633,7 +3633,7 @@
               <w:lang w:val="bg-BG"/>
             </w:rPr>
           </w:pPr>
-          <w:hyperlink w:anchor="_Toc40698243" w:history="1">
+          <w:hyperlink w:anchor="_Toc40780212" w:history="1">
             <w:r>
               <w:rPr>
                 <w:rStyle w:val="Hyperlink"/>
@@ -3656,7 +3656,7 @@
               <w:rPr>
                 <w:webHidden/>
               </w:rPr>
-              <w:instrText xml:space="preserve"> PAGEREF _Toc40698243 \h </w:instrText>
+              <w:instrText xml:space="preserve"> PAGEREF _Toc40780212 \h </w:instrText>
             </w:r>
             <w:r>
               <w:rPr>
@@ -3696,7 +3696,7 @@
               <w:lang w:val="bg-BG"/>
             </w:rPr>
           </w:pPr>
-          <w:hyperlink w:anchor="_Toc40698244" w:history="1">
+          <w:hyperlink w:anchor="_Toc40780213" w:history="1">
             <w:r>
               <w:rPr>
                 <w:rStyle w:val="Hyperlink"/>
@@ -3719,7 +3719,7 @@
               <w:rPr>
                 <w:webHidden/>
               </w:rPr>
-              <w:instrText xml:space="preserve"> PAGEREF _Toc40698244 \h </w:instrText>
+              <w:instrText xml:space="preserve"> PAGEREF _Toc40780213 \h </w:instrText>
             </w:r>
             <w:r>
               <w:rPr>
@@ -3756,7 +3756,7 @@
               <w:lang w:val="bg-BG"/>
             </w:rPr>
           </w:pPr>
-          <w:hyperlink w:anchor="_Toc40698245" w:history="1">
+          <w:hyperlink w:anchor="_Toc40780214" w:history="1">
             <w:r>
               <w:rPr>
                 <w:rStyle w:val="Hyperlink"/>
@@ -3779,7 +3779,7 @@
               <w:rPr>
                 <w:webHidden/>
               </w:rPr>
-              <w:instrText xml:space="preserve"> PAGEREF _Toc40698245 \h </w:instrText>
+              <w:instrText xml:space="preserve"> PAGEREF _Toc40780214 \h </w:instrText>
             </w:r>
             <w:r>
               <w:rPr>
@@ -3816,7 +3816,7 @@
               <w:lang w:val="bg-BG"/>
             </w:rPr>
           </w:pPr>
-          <w:hyperlink w:anchor="_Toc40698246" w:history="1">
+          <w:hyperlink w:anchor="_Toc40780215" w:history="1">
             <w:r>
               <w:rPr>
                 <w:rStyle w:val="Hyperlink"/>
@@ -3839,7 +3839,7 @@
               <w:rPr>
                 <w:webHidden/>
               </w:rPr>
-              <w:instrText xml:space="preserve"> PAGEREF _Toc40698246 \h </w:instrText>
+              <w:instrText xml:space="preserve"> PAGEREF _Toc40780215 \h </w:instrText>
             </w:r>
             <w:r>
               <w:rPr>
@@ -3876,7 +3876,7 @@
               <w:lang w:val="bg-BG"/>
             </w:rPr>
           </w:pPr>
-          <w:hyperlink w:anchor="_Toc40698247" w:history="1">
+          <w:hyperlink w:anchor="_Toc40780216" w:history="1">
             <w:r>
               <w:rPr>
                 <w:rStyle w:val="Hyperlink"/>
@@ -3899,7 +3899,7 @@
               <w:rPr>
                 <w:webHidden/>
               </w:rPr>
-              <w:instrText xml:space="preserve"> PAGEREF _Toc40698247 \h </w:instrText>
+              <w:instrText xml:space="preserve"> PAGEREF _Toc40780216 \h </w:instrText>
             </w:r>
             <w:r>
               <w:rPr>
@@ -3939,7 +3939,7 @@
               <w:lang w:val="bg-BG"/>
             </w:rPr>
           </w:pPr>
-          <w:hyperlink w:anchor="_Toc40698248" w:history="1">
+          <w:hyperlink w:anchor="_Toc40780217" w:history="1">
             <w:r>
               <w:rPr>
                 <w:rStyle w:val="Hyperlink"/>
@@ -3962,7 +3962,7 @@
               <w:rPr>
                 <w:webHidden/>
               </w:rPr>
-              <w:instrText xml:space="preserve"> PAGEREF _Toc40698248 \h </w:instrText>
+              <w:instrText xml:space="preserve"> PAGEREF _Toc40780217 \h </w:instrText>
             </w:r>
             <w:r>
               <w:rPr>
@@ -3999,7 +3999,7 @@
               <w:lang w:val="bg-BG"/>
             </w:rPr>
           </w:pPr>
-          <w:hyperlink w:anchor="_Toc40698249" w:history="1">
+          <w:hyperlink w:anchor="_Toc40780218" w:history="1">
             <w:r>
               <w:rPr>
                 <w:rStyle w:val="Hyperlink"/>
@@ -4022,7 +4022,7 @@
               <w:rPr>
                 <w:webHidden/>
               </w:rPr>
-              <w:instrText xml:space="preserve"> PAGEREF _Toc40698249 \h </w:instrText>
+              <w:instrText xml:space="preserve"> PAGEREF _Toc40780218 \h </w:instrText>
             </w:r>
             <w:r>
               <w:rPr>
@@ -4059,7 +4059,7 @@
               <w:lang w:val="bg-BG"/>
             </w:rPr>
           </w:pPr>
-          <w:hyperlink w:anchor="_Toc40698250" w:history="1">
+          <w:hyperlink w:anchor="_Toc40780219" w:history="1">
             <w:r>
               <w:rPr>
                 <w:rStyle w:val="Hyperlink"/>
@@ -4082,7 +4082,7 @@
               <w:rPr>
                 <w:webHidden/>
               </w:rPr>
-              <w:instrText xml:space="preserve"> PAGEREF _Toc40698250 \h </w:instrText>
+              <w:instrText xml:space="preserve"> PAGEREF _Toc40780219 \h </w:instrText>
             </w:r>
             <w:r>
               <w:rPr>
@@ -4122,7 +4122,7 @@
               <w:lang w:val="bg-BG"/>
             </w:rPr>
           </w:pPr>
-          <w:hyperlink w:anchor="_Toc40698251" w:history="1">
+          <w:hyperlink w:anchor="_Toc40780220" w:history="1">
             <w:r>
               <w:rPr>
                 <w:rStyle w:val="Hyperlink"/>
@@ -4145,7 +4145,7 @@
               <w:rPr>
                 <w:webHidden/>
               </w:rPr>
-              <w:instrText xml:space="preserve"> PAGEREF _Toc40698251 \h </w:instrText>
+              <w:instrText xml:space="preserve"> PAGEREF _Toc40780220 \h </w:instrText>
             </w:r>
             <w:r>
               <w:rPr>
@@ -4182,7 +4182,7 @@
               <w:lang w:val="bg-BG"/>
             </w:rPr>
           </w:pPr>
-          <w:hyperlink w:anchor="_Toc40698252" w:history="1">
+          <w:hyperlink w:anchor="_Toc40780221" w:history="1">
             <w:r>
               <w:rPr>
                 <w:rStyle w:val="Hyperlink"/>
@@ -4205,7 +4205,7 @@
               <w:rPr>
                 <w:webHidden/>
               </w:rPr>
-              <w:instrText xml:space="preserve"> PAGEREF _Toc40698252 \h </w:instrText>
+              <w:instrText xml:space="preserve"> PAGEREF _Toc40780221 \h </w:instrText>
             </w:r>
             <w:r>
               <w:rPr>
@@ -4245,7 +4245,7 @@
               <w:lang w:val="bg-BG"/>
             </w:rPr>
           </w:pPr>
-          <w:hyperlink w:anchor="_Toc40698253" w:history="1">
+          <w:hyperlink w:anchor="_Toc40780222" w:history="1">
             <w:r>
               <w:rPr>
                 <w:rStyle w:val="Hyperlink"/>
@@ -4268,7 +4268,7 @@
               <w:rPr>
                 <w:webHidden/>
               </w:rPr>
-              <w:instrText xml:space="preserve"> PAGEREF _Toc40698253 \h </w:instrText>
+              <w:instrText xml:space="preserve"> PAGEREF _Toc40780222 \h </w:instrText>
             </w:r>
             <w:r>
               <w:rPr>
@@ -4305,7 +4305,7 @@
               <w:lang w:val="bg-BG"/>
             </w:rPr>
           </w:pPr>
-          <w:hyperlink w:anchor="_Toc40698254" w:history="1">
+          <w:hyperlink w:anchor="_Toc40780223" w:history="1">
             <w:r>
               <w:rPr>
                 <w:rStyle w:val="Hyperlink"/>
@@ -4328,7 +4328,7 @@
               <w:rPr>
                 <w:webHidden/>
               </w:rPr>
-              <w:instrText xml:space="preserve"> PAGEREF _Toc40698254 \h </w:instrText>
+              <w:instrText xml:space="preserve"> PAGEREF _Toc40780223 \h </w:instrText>
             </w:r>
             <w:r>
               <w:rPr>
@@ -4368,7 +4368,7 @@
               <w:lang w:val="bg-BG"/>
             </w:rPr>
           </w:pPr>
-          <w:hyperlink w:anchor="_Toc40698255" w:history="1">
+          <w:hyperlink w:anchor="_Toc40780224" w:history="1">
             <w:r>
               <w:rPr>
                 <w:rStyle w:val="Hyperlink"/>
@@ -4391,7 +4391,7 @@
               <w:rPr>
                 <w:webHidden/>
               </w:rPr>
-              <w:instrText xml:space="preserve"> PAGEREF _Toc40698255 \h </w:instrText>
+              <w:instrText xml:space="preserve"> PAGEREF _Toc40780224 \h </w:instrText>
             </w:r>
             <w:r>
               <w:rPr>
@@ -4428,7 +4428,7 @@
               <w:lang w:val="bg-BG"/>
             </w:rPr>
           </w:pPr>
-          <w:hyperlink w:anchor="_Toc40698256" w:history="1">
+          <w:hyperlink w:anchor="_Toc40780225" w:history="1">
             <w:r>
               <w:rPr>
                 <w:rStyle w:val="Hyperlink"/>
@@ -4451,7 +4451,7 @@
               <w:rPr>
                 <w:webHidden/>
               </w:rPr>
-              <w:instrText xml:space="preserve"> PAGEREF _Toc40698256 \h </w:instrText>
+              <w:instrText xml:space="preserve"> PAGEREF _Toc40780225 \h </w:instrText>
             </w:r>
             <w:r>
               <w:rPr>
@@ -4491,7 +4491,7 @@
               <w:lang w:val="bg-BG"/>
             </w:rPr>
           </w:pPr>
-          <w:hyperlink w:anchor="_Toc40698257" w:history="1">
+          <w:hyperlink w:anchor="_Toc40780226" w:history="1">
             <w:r>
               <w:rPr>
                 <w:rStyle w:val="Hyperlink"/>
@@ -4514,7 +4514,7 @@
               <w:rPr>
                 <w:webHidden/>
               </w:rPr>
-              <w:instrText xml:space="preserve"> PAGEREF _Toc40698257 \h </w:instrText>
+              <w:instrText xml:space="preserve"> PAGEREF _Toc40780226 \h </w:instrText>
             </w:r>
             <w:r>
               <w:rPr>
@@ -4551,7 +4551,7 @@
               <w:lang w:val="bg-BG"/>
             </w:rPr>
           </w:pPr>
-          <w:hyperlink w:anchor="_Toc40698258" w:history="1">
+          <w:hyperlink w:anchor="_Toc40780227" w:history="1">
             <w:r>
               <w:rPr>
                 <w:rStyle w:val="Hyperlink"/>
@@ -4574,7 +4574,7 @@
               <w:rPr>
                 <w:webHidden/>
               </w:rPr>
-              <w:instrText xml:space="preserve"> PAGEREF _Toc40698258 \h </w:instrText>
+              <w:instrText xml:space="preserve"> PAGEREF _Toc40780227 \h </w:instrText>
             </w:r>
             <w:r>
               <w:rPr>
@@ -4611,7 +4611,7 @@
               <w:lang w:val="bg-BG"/>
             </w:rPr>
           </w:pPr>
-          <w:hyperlink w:anchor="_Toc40698259" w:history="1">
+          <w:hyperlink w:anchor="_Toc40780228" w:history="1">
             <w:r>
               <w:rPr>
                 <w:rStyle w:val="Hyperlink"/>
@@ -4634,7 +4634,7 @@
               <w:rPr>
                 <w:webHidden/>
               </w:rPr>
-              <w:instrText xml:space="preserve"> PAGEREF _Toc40698259 \h </w:instrText>
+              <w:instrText xml:space="preserve"> PAGEREF _Toc40780228 \h </w:instrText>
             </w:r>
             <w:r>
               <w:rPr>
@@ -4671,7 +4671,7 @@
               <w:lang w:val="bg-BG"/>
             </w:rPr>
           </w:pPr>
-          <w:hyperlink w:anchor="_Toc40698260" w:history="1">
+          <w:hyperlink w:anchor="_Toc40780229" w:history="1">
             <w:r>
               <w:rPr>
                 <w:rStyle w:val="Hyperlink"/>
@@ -4694,7 +4694,7 @@
               <w:rPr>
                 <w:webHidden/>
               </w:rPr>
-              <w:instrText xml:space="preserve"> PAGEREF _Toc40698260 \h </w:instrText>
+              <w:instrText xml:space="preserve"> PAGEREF _Toc40780229 \h </w:instrText>
             </w:r>
             <w:r>
               <w:rPr>
@@ -4734,7 +4734,7 @@
               <w:lang w:val="bg-BG"/>
             </w:rPr>
           </w:pPr>
-          <w:hyperlink w:anchor="_Toc40698261" w:history="1">
+          <w:hyperlink w:anchor="_Toc40780230" w:history="1">
             <w:r>
               <w:rPr>
                 <w:rStyle w:val="Hyperlink"/>
@@ -4757,7 +4757,7 @@
               <w:rPr>
                 <w:webHidden/>
               </w:rPr>
-              <w:instrText xml:space="preserve"> PAGEREF _Toc40698261 \h </w:instrText>
+              <w:instrText xml:space="preserve"> PAGEREF _Toc40780230 \h </w:instrText>
             </w:r>
             <w:r>
               <w:rPr>
@@ -4794,7 +4794,7 @@
               <w:lang w:val="bg-BG"/>
             </w:rPr>
           </w:pPr>
-          <w:hyperlink w:anchor="_Toc40698262" w:history="1">
+          <w:hyperlink w:anchor="_Toc40780231" w:history="1">
             <w:r>
               <w:rPr>
                 <w:rStyle w:val="Hyperlink"/>
@@ -4817,7 +4817,7 @@
               <w:rPr>
                 <w:webHidden/>
               </w:rPr>
-              <w:instrText xml:space="preserve"> PAGEREF _Toc40698262 \h </w:instrText>
+              <w:instrText xml:space="preserve"> PAGEREF _Toc40780231 \h </w:instrText>
             </w:r>
             <w:r>
               <w:rPr>
@@ -4854,7 +4854,7 @@
               <w:lang w:val="bg-BG"/>
             </w:rPr>
           </w:pPr>
-          <w:hyperlink w:anchor="_Toc40698263" w:history="1">
+          <w:hyperlink w:anchor="_Toc40780232" w:history="1">
             <w:r>
               <w:rPr>
                 <w:rStyle w:val="Hyperlink"/>
@@ -4877,7 +4877,7 @@
               <w:rPr>
                 <w:webHidden/>
               </w:rPr>
-              <w:instrText xml:space="preserve"> PAGEREF _Toc40698263 \h </w:instrText>
+              <w:instrText xml:space="preserve"> PAGEREF _Toc40780232 \h </w:instrText>
             </w:r>
             <w:r>
               <w:rPr>
@@ -4917,7 +4917,7 @@
               <w:lang w:val="bg-BG"/>
             </w:rPr>
           </w:pPr>
-          <w:hyperlink w:anchor="_Toc40698264" w:history="1">
+          <w:hyperlink w:anchor="_Toc40780233" w:history="1">
             <w:r>
               <w:rPr>
                 <w:rStyle w:val="Hyperlink"/>
@@ -4940,7 +4940,7 @@
               <w:rPr>
                 <w:webHidden/>
               </w:rPr>
-              <w:instrText xml:space="preserve"> PAGEREF _Toc40698264 \h </w:instrText>
+              <w:instrText xml:space="preserve"> PAGEREF _Toc40780233 \h </w:instrText>
             </w:r>
             <w:r>
               <w:rPr>
@@ -4977,7 +4977,7 @@
               <w:lang w:val="bg-BG"/>
             </w:rPr>
           </w:pPr>
-          <w:hyperlink w:anchor="_Toc40698265" w:history="1">
+          <w:hyperlink w:anchor="_Toc40780234" w:history="1">
             <w:r>
               <w:rPr>
                 <w:rStyle w:val="Hyperlink"/>
@@ -5000,7 +5000,7 @@
               <w:rPr>
                 <w:webHidden/>
               </w:rPr>
-              <w:instrText xml:space="preserve"> PAGEREF _Toc40698265 \h </w:instrText>
+              <w:instrText xml:space="preserve"> PAGEREF _Toc40780234 \h </w:instrText>
             </w:r>
             <w:r>
               <w:rPr>
@@ -5037,7 +5037,7 @@
               <w:lang w:val="bg-BG"/>
             </w:rPr>
           </w:pPr>
-          <w:hyperlink w:anchor="_Toc40698266" w:history="1">
+          <w:hyperlink w:anchor="_Toc40780235" w:history="1">
             <w:r>
               <w:rPr>
                 <w:rStyle w:val="Hyperlink"/>
@@ -5060,7 +5060,7 @@
               <w:rPr>
                 <w:webHidden/>
               </w:rPr>
-              <w:instrText xml:space="preserve"> PAGEREF _Toc40698266 \h </w:instrText>
+              <w:instrText xml:space="preserve"> PAGEREF _Toc40780235 \h </w:instrText>
             </w:r>
             <w:r>
               <w:rPr>
@@ -5100,7 +5100,7 @@
               <w:lang w:val="bg-BG"/>
             </w:rPr>
           </w:pPr>
-          <w:hyperlink w:anchor="_Toc40698267" w:history="1">
+          <w:hyperlink w:anchor="_Toc40780236" w:history="1">
             <w:r>
               <w:rPr>
                 <w:rStyle w:val="Hyperlink"/>
@@ -5123,7 +5123,7 @@
               <w:rPr>
                 <w:webHidden/>
               </w:rPr>
-              <w:instrText xml:space="preserve"> PAGEREF _Toc40698267 \h </w:instrText>
+              <w:instrText xml:space="preserve"> PAGEREF _Toc40780236 \h </w:instrText>
             </w:r>
             <w:r>
               <w:rPr>
@@ -5160,7 +5160,7 @@
               <w:lang w:val="bg-BG"/>
             </w:rPr>
           </w:pPr>
-          <w:hyperlink w:anchor="_Toc40698268" w:history="1">
+          <w:hyperlink w:anchor="_Toc40780237" w:history="1">
             <w:r>
               <w:rPr>
                 <w:rStyle w:val="Hyperlink"/>
@@ -5183,7 +5183,7 @@
               <w:rPr>
                 <w:webHidden/>
               </w:rPr>
-              <w:instrText xml:space="preserve"> PAGEREF _Toc40698268 \h </w:instrText>
+              <w:instrText xml:space="preserve"> PAGEREF _Toc40780237 \h </w:instrText>
             </w:r>
             <w:r>
               <w:rPr>
@@ -5220,7 +5220,7 @@
               <w:lang w:val="bg-BG"/>
             </w:rPr>
           </w:pPr>
-          <w:hyperlink w:anchor="_Toc40698269" w:history="1">
+          <w:hyperlink w:anchor="_Toc40780238" w:history="1">
             <w:r>
               <w:rPr>
                 <w:rStyle w:val="Hyperlink"/>
@@ -5243,7 +5243,7 @@
               <w:rPr>
                 <w:webHidden/>
               </w:rPr>
-              <w:instrText xml:space="preserve"> PAGEREF _Toc40698269 \h </w:instrText>
+              <w:instrText xml:space="preserve"> PAGEREF _Toc40780238 \h </w:instrText>
             </w:r>
             <w:r>
               <w:rPr>
@@ -5283,7 +5283,7 @@
               <w:lang w:val="bg-BG"/>
             </w:rPr>
           </w:pPr>
-          <w:hyperlink w:anchor="_Toc40698270" w:history="1">
+          <w:hyperlink w:anchor="_Toc40780239" w:history="1">
             <w:r>
               <w:rPr>
                 <w:rStyle w:val="Hyperlink"/>
@@ -5306,7 +5306,7 @@
               <w:rPr>
                 <w:webHidden/>
               </w:rPr>
-              <w:instrText xml:space="preserve"> PAGEREF _Toc40698270 \h </w:instrText>
+              <w:instrText xml:space="preserve"> PAGEREF _Toc40780239 \h </w:instrText>
             </w:r>
             <w:r>
               <w:rPr>
@@ -5343,7 +5343,7 @@
               <w:lang w:val="bg-BG"/>
             </w:rPr>
           </w:pPr>
-          <w:hyperlink w:anchor="_Toc40698271" w:history="1">
+          <w:hyperlink w:anchor="_Toc40780240" w:history="1">
             <w:r>
               <w:rPr>
                 <w:rStyle w:val="Hyperlink"/>
@@ -5366,7 +5366,7 @@
               <w:rPr>
                 <w:webHidden/>
               </w:rPr>
-              <w:instrText xml:space="preserve"> PAGEREF _Toc40698271 \h </w:instrText>
+              <w:instrText xml:space="preserve"> PAGEREF _Toc40780240 \h </w:instrText>
             </w:r>
             <w:r>
               <w:rPr>
@@ -5403,7 +5403,7 @@
               <w:lang w:val="bg-BG"/>
             </w:rPr>
           </w:pPr>
-          <w:hyperlink w:anchor="_Toc40698272" w:history="1">
+          <w:hyperlink w:anchor="_Toc40780241" w:history="1">
             <w:r>
               <w:rPr>
                 <w:rStyle w:val="Hyperlink"/>
@@ -5426,7 +5426,7 @@
               <w:rPr>
                 <w:webHidden/>
               </w:rPr>
-              <w:instrText xml:space="preserve"> PAGEREF _Toc40698272 \h </w:instrText>
+              <w:instrText xml:space="preserve"> PAGEREF _Toc40780241 \h </w:instrText>
             </w:r>
             <w:r>
               <w:rPr>
@@ -5463,7 +5463,7 @@
               <w:lang w:val="bg-BG"/>
             </w:rPr>
           </w:pPr>
-          <w:hyperlink w:anchor="_Toc40698273" w:history="1">
+          <w:hyperlink w:anchor="_Toc40780242" w:history="1">
             <w:r>
               <w:rPr>
                 <w:rStyle w:val="Hyperlink"/>
@@ -5486,7 +5486,7 @@
               <w:rPr>
                 <w:webHidden/>
               </w:rPr>
-              <w:instrText xml:space="preserve"> PAGEREF _Toc40698273 \h </w:instrText>
+              <w:instrText xml:space="preserve"> PAGEREF _Toc40780242 \h </w:instrText>
             </w:r>
             <w:r>
               <w:rPr>
@@ -5526,7 +5526,7 @@
               <w:lang w:val="bg-BG"/>
             </w:rPr>
           </w:pPr>
-          <w:hyperlink w:anchor="_Toc40698274" w:history="1">
+          <w:hyperlink w:anchor="_Toc40780243" w:history="1">
             <w:r>
               <w:rPr>
                 <w:rStyle w:val="Hyperlink"/>
@@ -5549,7 +5549,7 @@
               <w:rPr>
                 <w:webHidden/>
               </w:rPr>
-              <w:instrText xml:space="preserve"> PAGEREF _Toc40698274 \h </w:instrText>
+              <w:instrText xml:space="preserve"> PAGEREF _Toc40780243 \h </w:instrText>
             </w:r>
             <w:r>
               <w:rPr>
@@ -5586,7 +5586,7 @@
               <w:lang w:val="bg-BG"/>
             </w:rPr>
           </w:pPr>
-          <w:hyperlink w:anchor="_Toc40698275" w:history="1">
+          <w:hyperlink w:anchor="_Toc40780244" w:history="1">
             <w:r>
               <w:rPr>
                 <w:rStyle w:val="Hyperlink"/>
@@ -5609,7 +5609,7 @@
               <w:rPr>
                 <w:webHidden/>
               </w:rPr>
-              <w:instrText xml:space="preserve"> PAGEREF _Toc40698275 \h </w:instrText>
+              <w:instrText xml:space="preserve"> PAGEREF _Toc40780244 \h </w:instrText>
             </w:r>
             <w:r>
               <w:rPr>
@@ -5646,7 +5646,7 @@
               <w:lang w:val="bg-BG"/>
             </w:rPr>
           </w:pPr>
-          <w:hyperlink w:anchor="_Toc40698276" w:history="1">
+          <w:hyperlink w:anchor="_Toc40780245" w:history="1">
             <w:r>
               <w:rPr>
                 <w:rStyle w:val="Hyperlink"/>
@@ -5669,7 +5669,7 @@
               <w:rPr>
                 <w:webHidden/>
               </w:rPr>
-              <w:instrText xml:space="preserve"> PAGEREF _Toc40698276 \h </w:instrText>
+              <w:instrText xml:space="preserve"> PAGEREF _Toc40780245 \h </w:instrText>
             </w:r>
             <w:r>
               <w:rPr>
@@ -5709,7 +5709,7 @@
               <w:lang w:val="bg-BG"/>
             </w:rPr>
           </w:pPr>
-          <w:hyperlink w:anchor="_Toc40698277" w:history="1">
+          <w:hyperlink w:anchor="_Toc40780246" w:history="1">
             <w:r>
               <w:rPr>
                 <w:rStyle w:val="Hyperlink"/>
@@ -5732,7 +5732,7 @@
               <w:rPr>
                 <w:webHidden/>
               </w:rPr>
-              <w:instrText xml:space="preserve"> PAGEREF _Toc40698277 \h </w:instrText>
+              <w:instrText xml:space="preserve"> PAGEREF _Toc40780246 \h </w:instrText>
             </w:r>
             <w:r>
               <w:rPr>
@@ -5769,7 +5769,7 @@
               <w:lang w:val="bg-BG"/>
             </w:rPr>
           </w:pPr>
-          <w:hyperlink w:anchor="_Toc40698278" w:history="1">
+          <w:hyperlink w:anchor="_Toc40780247" w:history="1">
             <w:r>
               <w:rPr>
                 <w:rStyle w:val="Hyperlink"/>
@@ -5792,7 +5792,7 @@
               <w:rPr>
                 <w:webHidden/>
               </w:rPr>
-              <w:instrText xml:space="preserve"> PAGEREF _Toc40698278 \h </w:instrText>
+              <w:instrText xml:space="preserve"> PAGEREF _Toc40780247 \h </w:instrText>
             </w:r>
             <w:r>
               <w:rPr>
@@ -5829,7 +5829,7 @@
               <w:lang w:val="bg-BG"/>
             </w:rPr>
           </w:pPr>
-          <w:hyperlink w:anchor="_Toc40698279" w:history="1">
+          <w:hyperlink w:anchor="_Toc40780248" w:history="1">
             <w:r>
               <w:rPr>
                 <w:rStyle w:val="Hyperlink"/>
@@ -5852,7 +5852,7 @@
               <w:rPr>
                 <w:webHidden/>
               </w:rPr>
-              <w:instrText xml:space="preserve"> PAGEREF _Toc40698279 \h </w:instrText>
+              <w:instrText xml:space="preserve"> PAGEREF _Toc40780248 \h </w:instrText>
             </w:r>
             <w:r>
               <w:rPr>
@@ -5889,7 +5889,7 @@
               <w:lang w:val="bg-BG"/>
             </w:rPr>
           </w:pPr>
-          <w:hyperlink w:anchor="_Toc40698280" w:history="1">
+          <w:hyperlink w:anchor="_Toc40780249" w:history="1">
             <w:r>
               <w:rPr>
                 <w:rStyle w:val="Hyperlink"/>
@@ -5912,7 +5912,7 @@
               <w:rPr>
                 <w:webHidden/>
               </w:rPr>
-              <w:instrText xml:space="preserve"> PAGEREF _Toc40698280 \h </w:instrText>
+              <w:instrText xml:space="preserve"> PAGEREF _Toc40780249 \h </w:instrText>
             </w:r>
             <w:r>
               <w:rPr>
@@ -5952,7 +5952,7 @@
               <w:lang w:val="bg-BG"/>
             </w:rPr>
           </w:pPr>
-          <w:hyperlink w:anchor="_Toc40698281" w:history="1">
+          <w:hyperlink w:anchor="_Toc40780250" w:history="1">
             <w:r>
               <w:rPr>
                 <w:rStyle w:val="Hyperlink"/>
@@ -5975,7 +5975,7 @@
               <w:rPr>
                 <w:webHidden/>
               </w:rPr>
-              <w:instrText xml:space="preserve"> PAGEREF _Toc40698281 \h </w:instrText>
+              <w:instrText xml:space="preserve"> PAGEREF _Toc40780250 \h </w:instrText>
             </w:r>
             <w:r>
               <w:rPr>
@@ -6012,7 +6012,7 @@
               <w:lang w:val="bg-BG"/>
             </w:rPr>
           </w:pPr>
-          <w:hyperlink w:anchor="_Toc40698282" w:history="1">
+          <w:hyperlink w:anchor="_Toc40780251" w:history="1">
             <w:r>
               <w:rPr>
                 <w:rStyle w:val="Hyperlink"/>
@@ -6035,7 +6035,7 @@
               <w:rPr>
                 <w:webHidden/>
               </w:rPr>
-              <w:instrText xml:space="preserve"> PAGEREF _Toc40698282 \h </w:instrText>
+              <w:instrText xml:space="preserve"> PAGEREF _Toc40780251 \h </w:instrText>
             </w:r>
             <w:r>
               <w:rPr>
@@ -6072,7 +6072,7 @@
               <w:lang w:val="bg-BG"/>
             </w:rPr>
           </w:pPr>
-          <w:hyperlink w:anchor="_Toc40698283" w:history="1">
+          <w:hyperlink w:anchor="_Toc40780252" w:history="1">
             <w:r>
               <w:rPr>
                 <w:rStyle w:val="Hyperlink"/>
@@ -6095,7 +6095,7 @@
               <w:rPr>
                 <w:webHidden/>
               </w:rPr>
-              <w:instrText xml:space="preserve"> PAGEREF _Toc40698283 \h </w:instrText>
+              <w:instrText xml:space="preserve"> PAGEREF _Toc40780252 \h </w:instrText>
             </w:r>
             <w:r>
               <w:rPr>
@@ -6135,7 +6135,7 @@
               <w:lang w:val="bg-BG"/>
             </w:rPr>
           </w:pPr>
-          <w:hyperlink w:anchor="_Toc40698284" w:history="1">
+          <w:hyperlink w:anchor="_Toc40780253" w:history="1">
             <w:r>
               <w:rPr>
                 <w:rStyle w:val="Hyperlink"/>
@@ -6158,7 +6158,7 @@
               <w:rPr>
                 <w:webHidden/>
               </w:rPr>
-              <w:instrText xml:space="preserve"> PAGEREF _Toc40698284 \h </w:instrText>
+              <w:instrText xml:space="preserve"> PAGEREF _Toc40780253 \h </w:instrText>
             </w:r>
             <w:r>
               <w:rPr>
@@ -6195,7 +6195,7 @@
               <w:lang w:val="bg-BG"/>
             </w:rPr>
           </w:pPr>
-          <w:hyperlink w:anchor="_Toc40698285" w:history="1">
+          <w:hyperlink w:anchor="_Toc40780254" w:history="1">
             <w:r>
               <w:rPr>
                 <w:rStyle w:val="Hyperlink"/>
@@ -6218,7 +6218,7 @@
               <w:rPr>
                 <w:webHidden/>
               </w:rPr>
-              <w:instrText xml:space="preserve"> PAGEREF _Toc40698285 \h </w:instrText>
+              <w:instrText xml:space="preserve"> PAGEREF _Toc40780254 \h </w:instrText>
             </w:r>
             <w:r>
               <w:rPr>
@@ -6258,7 +6258,7 @@
               <w:lang w:val="bg-BG"/>
             </w:rPr>
           </w:pPr>
-          <w:hyperlink w:anchor="_Toc40698286" w:history="1">
+          <w:hyperlink w:anchor="_Toc40780255" w:history="1">
             <w:r>
               <w:rPr>
                 <w:rStyle w:val="Hyperlink"/>
@@ -6281,7 +6281,7 @@
               <w:rPr>
                 <w:webHidden/>
               </w:rPr>
-              <w:instrText xml:space="preserve"> PAGEREF _Toc40698286 \h </w:instrText>
+              <w:instrText xml:space="preserve"> PAGEREF _Toc40780255 \h </w:instrText>
             </w:r>
             <w:r>
               <w:rPr>
@@ -6318,7 +6318,7 @@
               <w:lang w:val="bg-BG"/>
             </w:rPr>
           </w:pPr>
-          <w:hyperlink w:anchor="_Toc40698287" w:history="1">
+          <w:hyperlink w:anchor="_Toc40780256" w:history="1">
             <w:r>
               <w:rPr>
                 <w:rStyle w:val="Hyperlink"/>
@@ -6341,7 +6341,7 @@
               <w:rPr>
                 <w:webHidden/>
               </w:rPr>
-              <w:instrText xml:space="preserve"> PAGEREF _Toc40698287 \h </w:instrText>
+              <w:instrText xml:space="preserve"> PAGEREF _Toc40780256 \h </w:instrText>
             </w:r>
             <w:r>
               <w:rPr>
@@ -6381,7 +6381,7 @@
               <w:lang w:val="bg-BG"/>
             </w:rPr>
           </w:pPr>
-          <w:hyperlink w:anchor="_Toc40698288" w:history="1">
+          <w:hyperlink w:anchor="_Toc40780257" w:history="1">
             <w:r>
               <w:rPr>
                 <w:rStyle w:val="Hyperlink"/>
@@ -6404,7 +6404,7 @@
               <w:rPr>
                 <w:webHidden/>
               </w:rPr>
-              <w:instrText xml:space="preserve"> PAGEREF _Toc40698288 \h </w:instrText>
+              <w:instrText xml:space="preserve"> PAGEREF _Toc40780257 \h </w:instrText>
             </w:r>
             <w:r>
               <w:rPr>
@@ -6441,7 +6441,7 @@
               <w:lang w:val="bg-BG"/>
             </w:rPr>
           </w:pPr>
-          <w:hyperlink w:anchor="_Toc40698289" w:history="1">
+          <w:hyperlink w:anchor="_Toc40780258" w:history="1">
             <w:r>
               <w:rPr>
                 <w:rStyle w:val="Hyperlink"/>
@@ -6464,7 +6464,7 @@
               <w:rPr>
                 <w:webHidden/>
               </w:rPr>
-              <w:instrText xml:space="preserve"> PAGEREF _Toc40698289 \h </w:instrText>
+              <w:instrText xml:space="preserve"> PAGEREF _Toc40780258 \h </w:instrText>
             </w:r>
             <w:r>
               <w:rPr>
@@ -6501,7 +6501,7 @@
               <w:lang w:val="bg-BG"/>
             </w:rPr>
           </w:pPr>
-          <w:hyperlink w:anchor="_Toc40698290" w:history="1">
+          <w:hyperlink w:anchor="_Toc40780259" w:history="1">
             <w:r>
               <w:rPr>
                 <w:rStyle w:val="Hyperlink"/>
@@ -6524,7 +6524,7 @@
               <w:rPr>
                 <w:webHidden/>
               </w:rPr>
-              <w:instrText xml:space="preserve"> PAGEREF _Toc40698290 \h </w:instrText>
+              <w:instrText xml:space="preserve"> PAGEREF _Toc40780259 \h </w:instrText>
             </w:r>
             <w:r>
               <w:rPr>
@@ -6561,7 +6561,7 @@
               <w:lang w:val="bg-BG"/>
             </w:rPr>
           </w:pPr>
-          <w:hyperlink w:anchor="_Toc40698291" w:history="1">
+          <w:hyperlink w:anchor="_Toc40780260" w:history="1">
             <w:r>
               <w:rPr>
                 <w:rStyle w:val="Hyperlink"/>
@@ -6584,7 +6584,7 @@
               <w:rPr>
                 <w:webHidden/>
               </w:rPr>
-              <w:instrText xml:space="preserve"> PAGEREF _Toc40698291 \h </w:instrText>
+              <w:instrText xml:space="preserve"> PAGEREF _Toc40780260 \h </w:instrText>
             </w:r>
             <w:r>
               <w:rPr>
@@ -6624,7 +6624,7 @@
               <w:lang w:val="bg-BG"/>
             </w:rPr>
           </w:pPr>
-          <w:hyperlink w:anchor="_Toc40698292" w:history="1">
+          <w:hyperlink w:anchor="_Toc40780261" w:history="1">
             <w:r>
               <w:rPr>
                 <w:rStyle w:val="Hyperlink"/>
@@ -6647,7 +6647,7 @@
               <w:rPr>
                 <w:webHidden/>
               </w:rPr>
-              <w:instrText xml:space="preserve"> PAGEREF _Toc40698292 \h </w:instrText>
+              <w:instrText xml:space="preserve"> PAGEREF _Toc40780261 \h </w:instrText>
             </w:r>
             <w:r>
               <w:rPr>
@@ -6684,7 +6684,7 @@
               <w:lang w:val="bg-BG"/>
             </w:rPr>
           </w:pPr>
-          <w:hyperlink w:anchor="_Toc40698293" w:history="1">
+          <w:hyperlink w:anchor="_Toc40780262" w:history="1">
             <w:r>
               <w:rPr>
                 <w:rStyle w:val="Hyperlink"/>
@@ -6707,7 +6707,7 @@
               <w:rPr>
                 <w:webHidden/>
               </w:rPr>
-              <w:instrText xml:space="preserve"> PAGEREF _Toc40698293 \h </w:instrText>
+              <w:instrText xml:space="preserve"> PAGEREF _Toc40780262 \h </w:instrText>
             </w:r>
             <w:r>
               <w:rPr>
@@ -6744,7 +6744,7 @@
               <w:lang w:val="bg-BG"/>
             </w:rPr>
           </w:pPr>
-          <w:hyperlink w:anchor="_Toc40698294" w:history="1">
+          <w:hyperlink w:anchor="_Toc40780263" w:history="1">
             <w:r>
               <w:rPr>
                 <w:rStyle w:val="Hyperlink"/>
@@ -6767,7 +6767,7 @@
               <w:rPr>
                 <w:webHidden/>
               </w:rPr>
-              <w:instrText xml:space="preserve"> PAGEREF _Toc40698294 \h </w:instrText>
+              <w:instrText xml:space="preserve"> PAGEREF _Toc40780263 \h </w:instrText>
             </w:r>
             <w:r>
               <w:rPr>
@@ -6807,7 +6807,7 @@
               <w:lang w:val="bg-BG"/>
             </w:rPr>
           </w:pPr>
-          <w:hyperlink w:anchor="_Toc40698295" w:history="1">
+          <w:hyperlink w:anchor="_Toc40780264" w:history="1">
             <w:r>
               <w:rPr>
                 <w:rStyle w:val="Hyperlink"/>
@@ -6830,7 +6830,7 @@
               <w:rPr>
                 <w:webHidden/>
               </w:rPr>
-              <w:instrText xml:space="preserve"> PAGEREF _Toc40698295 \h </w:instrText>
+              <w:instrText xml:space="preserve"> PAGEREF _Toc40780264 \h </w:instrText>
             </w:r>
             <w:r>
               <w:rPr>
@@ -6867,7 +6867,7 @@
               <w:lang w:val="bg-BG"/>
             </w:rPr>
           </w:pPr>
-          <w:hyperlink w:anchor="_Toc40698296" w:history="1">
+          <w:hyperlink w:anchor="_Toc40780265" w:history="1">
             <w:r>
               <w:rPr>
                 <w:rStyle w:val="Hyperlink"/>
@@ -6890,7 +6890,7 @@
               <w:rPr>
                 <w:webHidden/>
               </w:rPr>
-              <w:instrText xml:space="preserve"> PAGEREF _Toc40698296 \h </w:instrText>
+              <w:instrText xml:space="preserve"> PAGEREF _Toc40780265 \h </w:instrText>
             </w:r>
             <w:r>
               <w:rPr>
@@ -6927,7 +6927,7 @@
               <w:lang w:val="bg-BG"/>
             </w:rPr>
           </w:pPr>
-          <w:hyperlink w:anchor="_Toc40698297" w:history="1">
+          <w:hyperlink w:anchor="_Toc40780266" w:history="1">
             <w:r>
               <w:rPr>
                 <w:rStyle w:val="Hyperlink"/>
@@ -6950,7 +6950,7 @@
               <w:rPr>
                 <w:webHidden/>
               </w:rPr>
-              <w:instrText xml:space="preserve"> PAGEREF _Toc40698297 \h </w:instrText>
+              <w:instrText xml:space="preserve"> PAGEREF _Toc40780266 \h </w:instrText>
             </w:r>
             <w:r>
               <w:rPr>
@@ -6990,7 +6990,7 @@
               <w:lang w:val="bg-BG"/>
             </w:rPr>
           </w:pPr>
-          <w:hyperlink w:anchor="_Toc40698298" w:history="1">
+          <w:hyperlink w:anchor="_Toc40780267" w:history="1">
             <w:r>
               <w:rPr>
                 <w:rStyle w:val="Hyperlink"/>
@@ -7013,7 +7013,7 @@
               <w:rPr>
                 <w:webHidden/>
               </w:rPr>
-              <w:instrText xml:space="preserve"> PAGEREF _Toc40698298 \h </w:instrText>
+              <w:instrText xml:space="preserve"> PAGEREF _Toc40780267 \h </w:instrText>
             </w:r>
             <w:r>
               <w:rPr>
@@ -7050,7 +7050,7 @@
               <w:lang w:val="bg-BG"/>
             </w:rPr>
           </w:pPr>
-          <w:hyperlink w:anchor="_Toc40698299" w:history="1">
+          <w:hyperlink w:anchor="_Toc40780268" w:history="1">
             <w:r>
               <w:rPr>
                 <w:rStyle w:val="Hyperlink"/>
@@ -7073,7 +7073,7 @@
               <w:rPr>
                 <w:webHidden/>
               </w:rPr>
-              <w:instrText xml:space="preserve"> PAGEREF _Toc40698299 \h </w:instrText>
+              <w:instrText xml:space="preserve"> PAGEREF _Toc40780268 \h </w:instrText>
             </w:r>
             <w:r>
               <w:rPr>
@@ -7113,7 +7113,7 @@
               <w:lang w:val="bg-BG"/>
             </w:rPr>
           </w:pPr>
-          <w:hyperlink w:anchor="_Toc40698300" w:history="1">
+          <w:hyperlink w:anchor="_Toc40780269" w:history="1">
             <w:r>
               <w:rPr>
                 <w:rStyle w:val="Hyperlink"/>
@@ -7136,7 +7136,7 @@
               <w:rPr>
                 <w:webHidden/>
               </w:rPr>
-              <w:instrText xml:space="preserve"> PAGEREF _Toc40698300 \h </w:instrText>
+              <w:instrText xml:space="preserve"> PAGEREF _Toc40780269 \h </w:instrText>
             </w:r>
             <w:r>
               <w:rPr>
@@ -7173,7 +7173,7 @@
               <w:lang w:val="bg-BG"/>
             </w:rPr>
           </w:pPr>
-          <w:hyperlink w:anchor="_Toc40698301" w:history="1">
+          <w:hyperlink w:anchor="_Toc40780270" w:history="1">
             <w:r>
               <w:rPr>
                 <w:rStyle w:val="Hyperlink"/>
@@ -7196,7 +7196,7 @@
               <w:rPr>
                 <w:webHidden/>
               </w:rPr>
-              <w:instrText xml:space="preserve"> PAGEREF _Toc40698301 \h </w:instrText>
+              <w:instrText xml:space="preserve"> PAGEREF _Toc40780270 \h </w:instrText>
             </w:r>
             <w:r>
               <w:rPr>
@@ -7236,7 +7236,7 @@
               <w:lang w:val="bg-BG"/>
             </w:rPr>
           </w:pPr>
-          <w:hyperlink w:anchor="_Toc40698302" w:history="1">
+          <w:hyperlink w:anchor="_Toc40780271" w:history="1">
             <w:r>
               <w:rPr>
                 <w:rStyle w:val="Hyperlink"/>
@@ -7259,7 +7259,7 @@
               <w:rPr>
                 <w:webHidden/>
               </w:rPr>
-              <w:instrText xml:space="preserve"> PAGEREF _Toc40698302 \h </w:instrText>
+              <w:instrText xml:space="preserve"> PAGEREF _Toc40780271 \h </w:instrText>
             </w:r>
             <w:r>
               <w:rPr>
@@ -7296,7 +7296,7 @@
               <w:lang w:val="bg-BG"/>
             </w:rPr>
           </w:pPr>
-          <w:hyperlink w:anchor="_Toc40698303" w:history="1">
+          <w:hyperlink w:anchor="_Toc40780272" w:history="1">
             <w:r>
               <w:rPr>
                 <w:rStyle w:val="Hyperlink"/>
@@ -7319,7 +7319,7 @@
               <w:rPr>
                 <w:webHidden/>
               </w:rPr>
-              <w:instrText xml:space="preserve"> PAGEREF _Toc40698303 \h </w:instrText>
+              <w:instrText xml:space="preserve"> PAGEREF _Toc40780272 \h </w:instrText>
             </w:r>
             <w:r>
               <w:rPr>
@@ -7356,7 +7356,7 @@
               <w:lang w:val="bg-BG"/>
             </w:rPr>
           </w:pPr>
-          <w:hyperlink w:anchor="_Toc40698304" w:history="1">
+          <w:hyperlink w:anchor="_Toc40780273" w:history="1">
             <w:r>
               <w:rPr>
                 <w:rStyle w:val="Hyperlink"/>
@@ -7379,7 +7379,7 @@
               <w:rPr>
                 <w:webHidden/>
               </w:rPr>
-              <w:instrText xml:space="preserve"> PAGEREF _Toc40698304 \h </w:instrText>
+              <w:instrText xml:space="preserve"> PAGEREF _Toc40780273 \h </w:instrText>
             </w:r>
             <w:r>
               <w:rPr>
@@ -7416,7 +7416,7 @@
               <w:lang w:val="bg-BG"/>
             </w:rPr>
           </w:pPr>
-          <w:hyperlink w:anchor="_Toc40698305" w:history="1">
+          <w:hyperlink w:anchor="_Toc40780274" w:history="1">
             <w:r>
               <w:rPr>
                 <w:rStyle w:val="Hyperlink"/>
@@ -7439,7 +7439,7 @@
               <w:rPr>
                 <w:webHidden/>
               </w:rPr>
-              <w:instrText xml:space="preserve"> PAGEREF _Toc40698305 \h </w:instrText>
+              <w:instrText xml:space="preserve"> PAGEREF _Toc40780274 \h </w:instrText>
             </w:r>
             <w:r>
               <w:rPr>
@@ -7479,7 +7479,7 @@
               <w:lang w:val="bg-BG"/>
             </w:rPr>
           </w:pPr>
-          <w:hyperlink w:anchor="_Toc40698306" w:history="1">
+          <w:hyperlink w:anchor="_Toc40780275" w:history="1">
             <w:r>
               <w:rPr>
                 <w:rStyle w:val="Hyperlink"/>
@@ -7502,7 +7502,7 @@
               <w:rPr>
                 <w:webHidden/>
               </w:rPr>
-              <w:instrText xml:space="preserve"> PAGEREF _Toc40698306 \h </w:instrText>
+              <w:instrText xml:space="preserve"> PAGEREF _Toc40780275 \h </w:instrText>
             </w:r>
             <w:r>
               <w:rPr>
@@ -7539,7 +7539,7 @@
               <w:lang w:val="bg-BG"/>
             </w:rPr>
           </w:pPr>
-          <w:hyperlink w:anchor="_Toc40698307" w:history="1">
+          <w:hyperlink w:anchor="_Toc40780276" w:history="1">
             <w:r>
               <w:rPr>
                 <w:rStyle w:val="Hyperlink"/>
@@ -7562,7 +7562,7 @@
               <w:rPr>
                 <w:webHidden/>
               </w:rPr>
-              <w:instrText xml:space="preserve"> PAGEREF _Toc40698307 \h </w:instrText>
+              <w:instrText xml:space="preserve"> PAGEREF _Toc40780276 \h </w:instrText>
             </w:r>
             <w:r>
               <w:rPr>
@@ -7599,7 +7599,7 @@
               <w:lang w:val="bg-BG"/>
             </w:rPr>
           </w:pPr>
-          <w:hyperlink w:anchor="_Toc40698308" w:history="1">
+          <w:hyperlink w:anchor="_Toc40780277" w:history="1">
             <w:r>
               <w:rPr>
                 <w:rStyle w:val="Hyperlink"/>
@@ -7622,7 +7622,7 @@
               <w:rPr>
                 <w:webHidden/>
               </w:rPr>
-              <w:instrText xml:space="preserve"> PAGEREF _Toc40698308 \h </w:instrText>
+              <w:instrText xml:space="preserve"> PAGEREF _Toc40780277 \h </w:instrText>
             </w:r>
             <w:r>
               <w:rPr>
@@ -7662,12 +7662,12 @@
               <w:lang w:val="bg-BG"/>
             </w:rPr>
           </w:pPr>
-          <w:hyperlink w:anchor="_Toc40698309" w:history="1">
+          <w:hyperlink w:anchor="_Toc40780278" w:history="1">
             <w:r>
               <w:rPr>
                 <w:rStyle w:val="Hyperlink"/>
               </w:rPr>
-              <w:t>REQ-7-4 Apply Updates</w:t>
+              <w:t>REQ-7-5 Admin Report Bugs</w:t>
             </w:r>
             <w:r>
               <w:rPr>
@@ -7685,7 +7685,67 @@
               <w:rPr>
                 <w:webHidden/>
               </w:rPr>
-              <w:instrText xml:space="preserve"> PAGEREF _Toc40698309 \h </w:instrText>
+              <w:instrText xml:space="preserve"> PAGEREF _Toc40780278 \h </w:instrText>
+            </w:r>
+            <w:r>
+              <w:rPr>
+                <w:webHidden/>
+              </w:rPr>
+            </w:r>
+            <w:r>
+              <w:rPr>
+                <w:webHidden/>
+              </w:rPr>
+              <w:fldChar w:fldCharType="separate"/>
+            </w:r>
+            <w:r>
+              <w:rPr>
+                <w:webHidden/>
+              </w:rPr>
+              <w:t>20</w:t>
+            </w:r>
+            <w:r>
+              <w:rPr>
+                <w:webHidden/>
+              </w:rPr>
+              <w:fldChar w:fldCharType="end"/>
+            </w:r>
+          </w:hyperlink>
+        </w:p>
+        <w:p>
+          <w:pPr>
+            <w:pStyle w:val="TOC3"/>
+            <w:rPr>
+              <w:rFonts w:eastAsiaTheme="minorEastAsia" w:cstheme="minorBidi"/>
+              <w:sz w:val="22"/>
+              <w:szCs w:val="22"/>
+              <w:lang w:val="bg-BG"/>
+            </w:rPr>
+          </w:pPr>
+          <w:hyperlink w:anchor="_Toc40780279" w:history="1">
+            <w:r>
+              <w:rPr>
+                <w:rStyle w:val="Hyperlink"/>
+              </w:rPr>
+              <w:t>Use Cases that Reference REQ-7-5</w:t>
+            </w:r>
+            <w:r>
+              <w:rPr>
+                <w:webHidden/>
+              </w:rPr>
+              <w:tab/>
+            </w:r>
+            <w:r>
+              <w:rPr>
+                <w:webHidden/>
+              </w:rPr>
+              <w:fldChar w:fldCharType="begin"/>
+            </w:r>
+            <w:r>
+              <w:rPr>
+                <w:webHidden/>
+              </w:rPr>
+              <w:instrText xml:space="preserve"> PAGEREF _Toc40780279 \h </w:instrText>
             </w:r>
             <w:r>
               <w:rPr>
@@ -7725,12 +7785,12 @@
               <w:lang w:val="bg-BG"/>
             </w:rPr>
           </w:pPr>
-          <w:hyperlink w:anchor="_Toc40698310" w:history="1">
+          <w:hyperlink w:anchor="_Toc40780280" w:history="1">
             <w:r>
               <w:rPr>
                 <w:rStyle w:val="Hyperlink"/>
               </w:rPr>
-              <w:t>REQ-7-5 Admin Report Bugs</w:t>
+              <w:t>REQ-8-1 Reliability</w:t>
             </w:r>
             <w:r>
               <w:rPr>
@@ -7748,67 +7808,7 @@
               <w:rPr>
                 <w:webHidden/>
               </w:rPr>
-              <w:instrText xml:space="preserve"> PAGEREF _Toc40698310 \h </w:instrText>
-            </w:r>
-            <w:r>
-              <w:rPr>
-                <w:webHidden/>
-              </w:rPr>
-            </w:r>
-            <w:r>
-              <w:rPr>
-                <w:webHidden/>
-              </w:rPr>
-              <w:fldChar w:fldCharType="separate"/>
-            </w:r>
-            <w:r>
-              <w:rPr>
-                <w:webHidden/>
-              </w:rPr>
-              <w:t>20</w:t>
-            </w:r>
-            <w:r>
-              <w:rPr>
-                <w:webHidden/>
-              </w:rPr>
-              <w:fldChar w:fldCharType="end"/>
-            </w:r>
-          </w:hyperlink>
-        </w:p>
-        <w:p>
-          <w:pPr>
-            <w:pStyle w:val="TOC3"/>
-            <w:rPr>
-              <w:rFonts w:eastAsiaTheme="minorEastAsia" w:cstheme="minorBidi"/>
-              <w:sz w:val="22"/>
-              <w:szCs w:val="22"/>
-              <w:lang w:val="bg-BG"/>
-            </w:rPr>
-          </w:pPr>
-          <w:hyperlink w:anchor="_Toc40698311" w:history="1">
-            <w:r>
-              <w:rPr>
-                <w:rStyle w:val="Hyperlink"/>
-              </w:rPr>
-              <w:t>Use Cases that Reference REQ-7-5</w:t>
-            </w:r>
-            <w:r>
-              <w:rPr>
-                <w:webHidden/>
-              </w:rPr>
-              <w:tab/>
-            </w:r>
-            <w:r>
-              <w:rPr>
-                <w:webHidden/>
-              </w:rPr>
-              <w:fldChar w:fldCharType="begin"/>
-            </w:r>
-            <w:r>
-              <w:rPr>
-                <w:webHidden/>
-              </w:rPr>
-              <w:instrText xml:space="preserve"> PAGEREF _Toc40698311 \h </w:instrText>
+              <w:instrText xml:space="preserve"> PAGEREF _Toc40780280 \h </w:instrText>
             </w:r>
             <w:r>
               <w:rPr>
@@ -7848,12 +7848,12 @@
               <w:lang w:val="bg-BG"/>
             </w:rPr>
           </w:pPr>
-          <w:hyperlink w:anchor="_Toc40698312" w:history="1">
+          <w:hyperlink w:anchor="_Toc40780281" w:history="1">
             <w:r>
               <w:rPr>
                 <w:rStyle w:val="Hyperlink"/>
               </w:rPr>
-              <w:t>REQ-8-1 Reliability</w:t>
+              <w:t>REQ-8-2 Performance</w:t>
             </w:r>
             <w:r>
               <w:rPr>
@@ -7871,7 +7871,7 @@
               <w:rPr>
                 <w:webHidden/>
               </w:rPr>
-              <w:instrText xml:space="preserve"> PAGEREF _Toc40698312 \h </w:instrText>
+              <w:instrText xml:space="preserve"> PAGEREF _Toc40780281 \h </w:instrText>
             </w:r>
             <w:r>
               <w:rPr>
@@ -7911,12 +7911,12 @@
               <w:lang w:val="bg-BG"/>
             </w:rPr>
           </w:pPr>
-          <w:hyperlink w:anchor="_Toc40698313" w:history="1">
+          <w:hyperlink w:anchor="_Toc40780282" w:history="1">
             <w:r>
               <w:rPr>
                 <w:rStyle w:val="Hyperlink"/>
               </w:rPr>
-              <w:t>REQ-8-2 Performance</w:t>
+              <w:t>REQ-8-3 Security</w:t>
             </w:r>
             <w:r>
               <w:rPr>
@@ -7934,7 +7934,7 @@
               <w:rPr>
                 <w:webHidden/>
               </w:rPr>
-              <w:instrText xml:space="preserve"> PAGEREF _Toc40698313 \h </w:instrText>
+              <w:instrText xml:space="preserve"> PAGEREF _Toc40780282 \h </w:instrText>
             </w:r>
             <w:r>
               <w:rPr>
@@ -7974,12 +7974,12 @@
               <w:lang w:val="bg-BG"/>
             </w:rPr>
           </w:pPr>
-          <w:hyperlink w:anchor="_Toc40698314" w:history="1">
+          <w:hyperlink w:anchor="_Toc40780283" w:history="1">
             <w:r>
               <w:rPr>
                 <w:rStyle w:val="Hyperlink"/>
               </w:rPr>
-              <w:t>REQ-8-3 Security</w:t>
+              <w:t>REQ-8-4 Usability</w:t>
             </w:r>
             <w:r>
               <w:rPr>
@@ -7997,7 +7997,127 @@
               <w:rPr>
                 <w:webHidden/>
               </w:rPr>
-              <w:instrText xml:space="preserve"> PAGEREF _Toc40698314 \h </w:instrText>
+              <w:instrText xml:space="preserve"> PAGEREF _Toc40780283 \h </w:instrText>
+            </w:r>
+            <w:r>
+              <w:rPr>
+                <w:webHidden/>
+              </w:rPr>
+            </w:r>
+            <w:r>
+              <w:rPr>
+                <w:webHidden/>
+              </w:rPr>
+              <w:fldChar w:fldCharType="separate"/>
+            </w:r>
+            <w:r>
+              <w:rPr>
+                <w:webHidden/>
+              </w:rPr>
+              <w:t>21</w:t>
+            </w:r>
+            <w:r>
+              <w:rPr>
+                <w:webHidden/>
+              </w:rPr>
+              <w:fldChar w:fldCharType="end"/>
+            </w:r>
+          </w:hyperlink>
+        </w:p>
+        <w:p>
+          <w:pPr>
+            <w:pStyle w:val="TOC3"/>
+            <w:rPr>
+              <w:rFonts w:eastAsiaTheme="minorEastAsia" w:cstheme="minorBidi"/>
+              <w:sz w:val="22"/>
+              <w:szCs w:val="22"/>
+              <w:lang w:val="bg-BG"/>
+            </w:rPr>
+          </w:pPr>
+          <w:hyperlink w:anchor="_Toc40780284" w:history="1">
+            <w:r>
+              <w:rPr>
+                <w:rStyle w:val="Hyperlink"/>
+              </w:rPr>
+              <w:t>Child Requirements</w:t>
+            </w:r>
+            <w:r>
+              <w:rPr>
+                <w:webHidden/>
+              </w:rPr>
+              <w:tab/>
+            </w:r>
+            <w:r>
+              <w:rPr>
+                <w:webHidden/>
+              </w:rPr>
+              <w:fldChar w:fldCharType="begin"/>
+            </w:r>
+            <w:r>
+              <w:rPr>
+                <w:webHidden/>
+              </w:rPr>
+              <w:instrText xml:space="preserve"> PAGEREF _Toc40780284 \h </w:instrText>
+            </w:r>
+            <w:r>
+              <w:rPr>
+                <w:webHidden/>
+              </w:rPr>
+            </w:r>
+            <w:r>
+              <w:rPr>
+                <w:webHidden/>
+              </w:rPr>
+              <w:fldChar w:fldCharType="separate"/>
+            </w:r>
+            <w:r>
+              <w:rPr>
+                <w:webHidden/>
+              </w:rPr>
+              <w:t>21</w:t>
+            </w:r>
+            <w:r>
+              <w:rPr>
+                <w:webHidden/>
+              </w:rPr>
+              <w:fldChar w:fldCharType="end"/>
+            </w:r>
+          </w:hyperlink>
+        </w:p>
+        <w:p>
+          <w:pPr>
+            <w:pStyle w:val="TOC3"/>
+            <w:rPr>
+              <w:rFonts w:eastAsiaTheme="minorEastAsia" w:cstheme="minorBidi"/>
+              <w:sz w:val="22"/>
+              <w:szCs w:val="22"/>
+              <w:lang w:val="bg-BG"/>
+            </w:rPr>
+          </w:pPr>
+          <w:hyperlink w:anchor="_Toc40780285" w:history="1">
+            <w:r>
+              <w:rPr>
+                <w:rStyle w:val="Hyperlink"/>
+              </w:rPr>
+              <w:t>References</w:t>
+            </w:r>
+            <w:r>
+              <w:rPr>
+                <w:webHidden/>
+              </w:rPr>
+              <w:tab/>
+            </w:r>
+            <w:r>
+              <w:rPr>
+                <w:webHidden/>
+              </w:rPr>
+              <w:fldChar w:fldCharType="begin"/>
+            </w:r>
+            <w:r>
+              <w:rPr>
+                <w:webHidden/>
+              </w:rPr>
+              <w:instrText xml:space="preserve"> PAGEREF _Toc40780285 \h </w:instrText>
             </w:r>
             <w:r>
               <w:rPr>
@@ -8037,12 +8157,12 @@
               <w:lang w:val="bg-BG"/>
             </w:rPr>
           </w:pPr>
-          <w:hyperlink w:anchor="_Toc40698315" w:history="1">
+          <w:hyperlink w:anchor="_Toc40780286" w:history="1">
             <w:r>
               <w:rPr>
                 <w:rStyle w:val="Hyperlink"/>
               </w:rPr>
-              <w:t>REQ-8-4 Usability</w:t>
+              <w:t>REQ-8-4.1 Help Section</w:t>
             </w:r>
             <w:r>
               <w:rPr>
@@ -8060,7 +8180,7 @@
               <w:rPr>
                 <w:webHidden/>
               </w:rPr>
-              <w:instrText xml:space="preserve"> PAGEREF _Toc40698315 \h </w:instrText>
+              <w:instrText xml:space="preserve"> PAGEREF _Toc40780286 \h </w:instrText>
             </w:r>
             <w:r>
               <w:rPr>
@@ -8097,12 +8217,12 @@
               <w:lang w:val="bg-BG"/>
             </w:rPr>
           </w:pPr>
-          <w:hyperlink w:anchor="_Toc40698316" w:history="1">
+          <w:hyperlink w:anchor="_Toc40780287" w:history="1">
             <w:r>
               <w:rPr>
                 <w:rStyle w:val="Hyperlink"/>
               </w:rPr>
-              <w:t>Child Requirements</w:t>
+              <w:t>Requirements that Reference REQ-8-4.1</w:t>
             </w:r>
             <w:r>
               <w:rPr>
@@ -8120,67 +8240,7 @@
               <w:rPr>
                 <w:webHidden/>
               </w:rPr>
-              <w:instrText xml:space="preserve"> PAGEREF _Toc40698316 \h </w:instrText>
-            </w:r>
-            <w:r>
-              <w:rPr>
-                <w:webHidden/>
-              </w:rPr>
-            </w:r>
-            <w:r>
-              <w:rPr>
-                <w:webHidden/>
-              </w:rPr>
-              <w:fldChar w:fldCharType="separate"/>
-            </w:r>
-            <w:r>
-              <w:rPr>
-                <w:webHidden/>
-              </w:rPr>
-              <w:t>21</w:t>
-            </w:r>
-            <w:r>
-              <w:rPr>
-                <w:webHidden/>
-              </w:rPr>
-              <w:fldChar w:fldCharType="end"/>
-            </w:r>
-          </w:hyperlink>
-        </w:p>
-        <w:p>
-          <w:pPr>
-            <w:pStyle w:val="TOC3"/>
-            <w:rPr>
-              <w:rFonts w:eastAsiaTheme="minorEastAsia" w:cstheme="minorBidi"/>
-              <w:sz w:val="22"/>
-              <w:szCs w:val="22"/>
-              <w:lang w:val="bg-BG"/>
-            </w:rPr>
-          </w:pPr>
-          <w:hyperlink w:anchor="_Toc40698317" w:history="1">
-            <w:r>
-              <w:rPr>
-                <w:rStyle w:val="Hyperlink"/>
-              </w:rPr>
-              <w:t>References</w:t>
-            </w:r>
-            <w:r>
-              <w:rPr>
-                <w:webHidden/>
-              </w:rPr>
-              <w:tab/>
-            </w:r>
-            <w:r>
-              <w:rPr>
-                <w:webHidden/>
-              </w:rPr>
-              <w:fldChar w:fldCharType="begin"/>
-            </w:r>
-            <w:r>
-              <w:rPr>
-                <w:webHidden/>
-              </w:rPr>
-              <w:instrText xml:space="preserve"> PAGEREF _Toc40698317 \h </w:instrText>
+              <w:instrText xml:space="preserve"> PAGEREF _Toc40780287 \h </w:instrText>
             </w:r>
             <w:r>
               <w:rPr>
@@ -8220,12 +8280,12 @@
               <w:lang w:val="bg-BG"/>
             </w:rPr>
           </w:pPr>
-          <w:hyperlink w:anchor="_Toc40698318" w:history="1">
+          <w:hyperlink w:anchor="_Toc40780288" w:history="1">
             <w:r>
               <w:rPr>
                 <w:rStyle w:val="Hyperlink"/>
               </w:rPr>
-              <w:t>REQ-8-4.1 Help Section</w:t>
+              <w:t>REQ-8-4.2 Language Support</w:t>
             </w:r>
             <w:r>
               <w:rPr>
@@ -8243,7 +8303,7 @@
               <w:rPr>
                 <w:webHidden/>
               </w:rPr>
-              <w:instrText xml:space="preserve"> PAGEREF _Toc40698318 \h </w:instrText>
+              <w:instrText xml:space="preserve"> PAGEREF _Toc40780288 \h </w:instrText>
             </w:r>
             <w:r>
               <w:rPr>
@@ -8280,12 +8340,12 @@
               <w:lang w:val="bg-BG"/>
             </w:rPr>
           </w:pPr>
-          <w:hyperlink w:anchor="_Toc40698319" w:history="1">
+          <w:hyperlink w:anchor="_Toc40780289" w:history="1">
             <w:r>
               <w:rPr>
                 <w:rStyle w:val="Hyperlink"/>
               </w:rPr>
-              <w:t>Requirements that Reference REQ-8-4.1</w:t>
+              <w:t>Requirements that Reference REQ-8-4.2</w:t>
             </w:r>
             <w:r>
               <w:rPr>
@@ -8303,7 +8363,7 @@
               <w:rPr>
                 <w:webHidden/>
               </w:rPr>
-              <w:instrText xml:space="preserve"> PAGEREF _Toc40698319 \h </w:instrText>
+              <w:instrText xml:space="preserve"> PAGEREF _Toc40780289 \h </w:instrText>
             </w:r>
             <w:r>
               <w:rPr>
@@ -8320,7 +8380,7 @@
               <w:rPr>
                 <w:webHidden/>
               </w:rPr>
-              <w:t>21</w:t>
+              <w:t>22</w:t>
             </w:r>
             <w:r>
               <w:rPr>
@@ -8343,12 +8403,12 @@
               <w:lang w:val="bg-BG"/>
             </w:rPr>
           </w:pPr>
-          <w:hyperlink w:anchor="_Toc40698320" w:history="1">
+          <w:hyperlink w:anchor="_Toc40780290" w:history="1">
             <w:r>
               <w:rPr>
                 <w:rStyle w:val="Hyperlink"/>
               </w:rPr>
-              <w:t>REQ-8-4.2 Language Support</w:t>
+              <w:t>REQ-8-5 Maintainability</w:t>
             </w:r>
             <w:r>
               <w:rPr>
@@ -8366,67 +8426,7 @@
               <w:rPr>
                 <w:webHidden/>
               </w:rPr>
-              <w:instrText xml:space="preserve"> PAGEREF _Toc40698320 \h </w:instrText>
-            </w:r>
-            <w:r>
-              <w:rPr>
-                <w:webHidden/>
-              </w:rPr>
-            </w:r>
-            <w:r>
-              <w:rPr>
-                <w:webHidden/>
-              </w:rPr>
-              <w:fldChar w:fldCharType="separate"/>
-            </w:r>
-            <w:r>
-              <w:rPr>
-                <w:webHidden/>
-              </w:rPr>
-              <w:t>22</w:t>
-            </w:r>
-            <w:r>
-              <w:rPr>
-                <w:webHidden/>
-              </w:rPr>
-              <w:fldChar w:fldCharType="end"/>
-            </w:r>
-          </w:hyperlink>
-        </w:p>
-        <w:p>
-          <w:pPr>
-            <w:pStyle w:val="TOC3"/>
-            <w:rPr>
-              <w:rFonts w:eastAsiaTheme="minorEastAsia" w:cstheme="minorBidi"/>
-              <w:sz w:val="22"/>
-              <w:szCs w:val="22"/>
-              <w:lang w:val="bg-BG"/>
-            </w:rPr>
-          </w:pPr>
-          <w:hyperlink w:anchor="_Toc40698321" w:history="1">
-            <w:r>
-              <w:rPr>
-                <w:rStyle w:val="Hyperlink"/>
-              </w:rPr>
-              <w:t>Requirements that Reference REQ-8-4.2</w:t>
-            </w:r>
-            <w:r>
-              <w:rPr>
-                <w:webHidden/>
-              </w:rPr>
-              <w:tab/>
-            </w:r>
-            <w:r>
-              <w:rPr>
-                <w:webHidden/>
-              </w:rPr>
-              <w:fldChar w:fldCharType="begin"/>
-            </w:r>
-            <w:r>
-              <w:rPr>
-                <w:webHidden/>
-              </w:rPr>
-              <w:instrText xml:space="preserve"> PAGEREF _Toc40698321 \h </w:instrText>
+              <w:instrText xml:space="preserve"> PAGEREF _Toc40780290 \h </w:instrText>
             </w:r>
             <w:r>
               <w:rPr>
@@ -8466,12 +8466,12 @@
               <w:lang w:val="bg-BG"/>
             </w:rPr>
           </w:pPr>
-          <w:hyperlink w:anchor="_Toc40698322" w:history="1">
+          <w:hyperlink w:anchor="_Toc40780291" w:history="1">
             <w:r>
               <w:rPr>
                 <w:rStyle w:val="Hyperlink"/>
               </w:rPr>
-              <w:t>REQ-8-5 Maintainability</w:t>
+              <w:t>REQ-8-6 Application Field</w:t>
             </w:r>
             <w:r>
               <w:rPr>
@@ -8489,70 +8489,7 @@
               <w:rPr>
                 <w:webHidden/>
               </w:rPr>
-              <w:instrText xml:space="preserve"> PAGEREF _Toc40698322 \h </w:instrText>
-            </w:r>
-            <w:r>
-              <w:rPr>
-                <w:webHidden/>
-              </w:rPr>
-            </w:r>
-            <w:r>
-              <w:rPr>
-                <w:webHidden/>
-              </w:rPr>
-              <w:fldChar w:fldCharType="separate"/>
-            </w:r>
-            <w:r>
-              <w:rPr>
-                <w:webHidden/>
-              </w:rPr>
-              <w:t>22</w:t>
-            </w:r>
-            <w:r>
-              <w:rPr>
-                <w:webHidden/>
-              </w:rPr>
-              <w:fldChar w:fldCharType="end"/>
-            </w:r>
-          </w:hyperlink>
-        </w:p>
-        <w:p>
-          <w:pPr>
-            <w:pStyle w:val="TOC1"/>
-            <w:rPr>
-              <w:rFonts w:eastAsiaTheme="minorEastAsia" w:cstheme="minorBidi"/>
-              <w:b w:val="0"/>
-              <w:caps w:val="0"/>
-              <w:color w:val="auto"/>
-              <w:sz w:val="22"/>
-              <w:szCs w:val="22"/>
-              <w:lang w:val="bg-BG"/>
-            </w:rPr>
-          </w:pPr>
-          <w:hyperlink w:anchor="_Toc40698323" w:history="1">
-            <w:r>
-              <w:rPr>
-                <w:rStyle w:val="Hyperlink"/>
-              </w:rPr>
-              <w:t>REQ-8-6 Application Field</w:t>
-            </w:r>
-            <w:r>
-              <w:rPr>
-                <w:webHidden/>
-              </w:rPr>
-              <w:tab/>
-            </w:r>
-            <w:r>
-              <w:rPr>
-                <w:webHidden/>
-              </w:rPr>
-              <w:fldChar w:fldCharType="begin"/>
-            </w:r>
-            <w:r>
-              <w:rPr>
-                <w:webHidden/>
-              </w:rPr>
-              <w:instrText xml:space="preserve"> PAGEREF _Toc40698323 \h </w:instrText>
+              <w:instrText xml:space="preserve"> PAGEREF _Toc40780291 \h </w:instrText>
             </w:r>
             <w:r>
               <w:rPr>
@@ -8605,7 +8542,7 @@
       <w:pPr>
         <w:pStyle w:val="Heading1"/>
       </w:pPr>
-      <w:bookmarkStart w:id="0" w:name="_Toc40698191"/>
+      <w:bookmarkStart w:id="0" w:name="_Toc40780160"/>
       <w:r>
         <w:lastRenderedPageBreak/>
         <w:t>REQ-5-1 User Registration</w:t>
@@ -8671,7 +8608,7 @@
               <w:rPr>
                 <w:rStyle w:val="IntenseEmphasis"/>
               </w:rPr>
-              <w:t>1</w:t>
+              <w:t>10</w:t>
             </w:r>
           </w:p>
         </w:tc>
@@ -8801,7 +8738,7 @@
               <w:pStyle w:val="Heading3"/>
               <w:outlineLvl w:val="2"/>
             </w:pPr>
-            <w:bookmarkStart w:id="1" w:name="_Toc40698192"/>
+            <w:bookmarkStart w:id="1" w:name="_Toc40780161"/>
             <w:r>
               <w:t>Child Requirements</w:t>
             </w:r>
@@ -8859,7 +8796,7 @@
               <w:pStyle w:val="Heading3"/>
               <w:outlineLvl w:val="2"/>
             </w:pPr>
-            <w:bookmarkStart w:id="2" w:name="_Toc40698193"/>
+            <w:bookmarkStart w:id="2" w:name="_Toc40780162"/>
             <w:r>
               <w:t>References</w:t>
             </w:r>
@@ -8917,7 +8854,7 @@
               <w:pStyle w:val="Heading3"/>
               <w:outlineLvl w:val="2"/>
             </w:pPr>
-            <w:bookmarkStart w:id="3" w:name="_Toc40698194"/>
+            <w:bookmarkStart w:id="3" w:name="_Toc40780163"/>
             <w:r>
               <w:t>Use Cases that Reference REQ-5-1</w:t>
             </w:r>
@@ -8960,7 +8897,7 @@
       <w:pPr>
         <w:pStyle w:val="Heading1"/>
       </w:pPr>
-      <w:bookmarkStart w:id="4" w:name="_Toc40698195"/>
+      <w:bookmarkStart w:id="4" w:name="_Toc40780164"/>
       <w:r>
         <w:t>REQ-5-1.1 Register Through External Site</w:t>
       </w:r>
@@ -9025,7 +8962,7 @@
               <w:rPr>
                 <w:rStyle w:val="IntenseEmphasis"/>
               </w:rPr>
-              <w:t>1</w:t>
+              <w:t>3</w:t>
             </w:r>
           </w:p>
         </w:tc>
@@ -9190,7 +9127,7 @@
               <w:pStyle w:val="Heading3"/>
               <w:outlineLvl w:val="2"/>
             </w:pPr>
-            <w:bookmarkStart w:id="5" w:name="_Toc40698196"/>
+            <w:bookmarkStart w:id="5" w:name="_Toc40780165"/>
             <w:r>
               <w:t>Use Cases that Reference REQ-5-1.1</w:t>
             </w:r>
@@ -9233,7 +9170,7 @@
       <w:pPr>
         <w:pStyle w:val="Heading1"/>
       </w:pPr>
-      <w:bookmarkStart w:id="6" w:name="_Toc40698197"/>
+      <w:bookmarkStart w:id="6" w:name="_Toc40780166"/>
       <w:r>
         <w:t>REQ-5-2 User Login</w:t>
       </w:r>
@@ -9298,7 +9235,7 @@
               <w:rPr>
                 <w:rStyle w:val="IntenseEmphasis"/>
               </w:rPr>
-              <w:t>1</w:t>
+              <w:t>10</w:t>
             </w:r>
           </w:p>
         </w:tc>
@@ -9428,7 +9365,7 @@
               <w:pStyle w:val="Heading3"/>
               <w:outlineLvl w:val="2"/>
             </w:pPr>
-            <w:bookmarkStart w:id="7" w:name="_Toc40698198"/>
+            <w:bookmarkStart w:id="7" w:name="_Toc40780167"/>
             <w:r>
               <w:t>Child Requirements</w:t>
             </w:r>
@@ -9494,7 +9431,7 @@
               <w:pStyle w:val="Heading3"/>
               <w:outlineLvl w:val="2"/>
             </w:pPr>
-            <w:bookmarkStart w:id="8" w:name="_Toc40698199"/>
+            <w:bookmarkStart w:id="8" w:name="_Toc40780168"/>
             <w:r>
               <w:t>References</w:t>
             </w:r>
@@ -9560,7 +9497,7 @@
               <w:pStyle w:val="Heading3"/>
               <w:outlineLvl w:val="2"/>
             </w:pPr>
-            <w:bookmarkStart w:id="9" w:name="_Toc40698200"/>
+            <w:bookmarkStart w:id="9" w:name="_Toc40780169"/>
             <w:r>
               <w:lastRenderedPageBreak/>
               <w:t>Use Cases that Reference REQ-5-2</w:t>
@@ -9616,7 +9553,7 @@
       <w:pPr>
         <w:pStyle w:val="Heading1"/>
       </w:pPr>
-      <w:bookmarkStart w:id="10" w:name="_Toc40698201"/>
+      <w:bookmarkStart w:id="10" w:name="_Toc40780170"/>
       <w:r>
         <w:t>REQ-5-2.1 Login With External Account</w:t>
       </w:r>
@@ -9681,7 +9618,7 @@
               <w:rPr>
                 <w:rStyle w:val="IntenseEmphasis"/>
               </w:rPr>
-              <w:t>1</w:t>
+              <w:t>3</w:t>
             </w:r>
           </w:p>
         </w:tc>
@@ -9846,7 +9783,7 @@
               <w:pStyle w:val="Heading3"/>
               <w:outlineLvl w:val="2"/>
             </w:pPr>
-            <w:bookmarkStart w:id="11" w:name="_Toc40698202"/>
+            <w:bookmarkStart w:id="11" w:name="_Toc40780171"/>
             <w:r>
               <w:t>Use Cases that Reference REQ-5-2.1</w:t>
             </w:r>
@@ -9889,7 +9826,7 @@
       <w:pPr>
         <w:pStyle w:val="Heading1"/>
       </w:pPr>
-      <w:bookmarkStart w:id="12" w:name="_Toc40698203"/>
+      <w:bookmarkStart w:id="12" w:name="_Toc40780172"/>
       <w:r>
         <w:t>REQ-5-3 Browse Restaurant's catalog</w:t>
       </w:r>
@@ -9954,7 +9891,7 @@
               <w:rPr>
                 <w:rStyle w:val="IntenseEmphasis"/>
               </w:rPr>
-              <w:t>1</w:t>
+              <w:t>10</w:t>
             </w:r>
           </w:p>
         </w:tc>
@@ -10102,7 +10039,7 @@
               <w:pStyle w:val="Heading3"/>
               <w:outlineLvl w:val="2"/>
             </w:pPr>
-            <w:bookmarkStart w:id="13" w:name="_Toc40698204"/>
+            <w:bookmarkStart w:id="13" w:name="_Toc40780173"/>
             <w:r>
               <w:t>Child Requirements</w:t>
             </w:r>
@@ -10160,7 +10097,7 @@
               <w:pStyle w:val="Heading3"/>
               <w:outlineLvl w:val="2"/>
             </w:pPr>
-            <w:bookmarkStart w:id="14" w:name="_Toc40698205"/>
+            <w:bookmarkStart w:id="14" w:name="_Toc40780174"/>
             <w:r>
               <w:t>References</w:t>
             </w:r>
@@ -10218,7 +10155,7 @@
               <w:pStyle w:val="Heading3"/>
               <w:outlineLvl w:val="2"/>
             </w:pPr>
-            <w:bookmarkStart w:id="15" w:name="_Toc40698206"/>
+            <w:bookmarkStart w:id="15" w:name="_Toc40780175"/>
             <w:r>
               <w:t>Use Cases that Reference REQ-5-3</w:t>
             </w:r>
@@ -10261,7 +10198,7 @@
       <w:pPr>
         <w:pStyle w:val="Heading1"/>
       </w:pPr>
-      <w:bookmarkStart w:id="16" w:name="_Toc40698207"/>
+      <w:bookmarkStart w:id="16" w:name="_Toc40780176"/>
       <w:r>
         <w:t>REQ-5-3.1 View Restaurant Information</w:t>
       </w:r>
@@ -10326,7 +10263,7 @@
               <w:rPr>
                 <w:rStyle w:val="IntenseEmphasis"/>
               </w:rPr>
-              <w:t>1</w:t>
+              <w:t>8</w:t>
             </w:r>
           </w:p>
         </w:tc>
@@ -10592,7 +10529,7 @@
               <w:pStyle w:val="Heading3"/>
               <w:outlineLvl w:val="2"/>
             </w:pPr>
-            <w:bookmarkStart w:id="17" w:name="_Toc40698208"/>
+            <w:bookmarkStart w:id="17" w:name="_Toc40780177"/>
             <w:r>
               <w:t>Requirements that Reference REQ-5-3.1</w:t>
             </w:r>
@@ -10650,7 +10587,7 @@
               <w:pStyle w:val="Heading3"/>
               <w:outlineLvl w:val="2"/>
             </w:pPr>
-            <w:bookmarkStart w:id="18" w:name="_Toc40698209"/>
+            <w:bookmarkStart w:id="18" w:name="_Toc40780178"/>
             <w:r>
               <w:t>Use Cases that Reference REQ-5-3.1</w:t>
             </w:r>
@@ -10705,7 +10642,7 @@
       <w:pPr>
         <w:pStyle w:val="Heading1"/>
       </w:pPr>
-      <w:bookmarkStart w:id="19" w:name="_Toc40698210"/>
+      <w:bookmarkStart w:id="19" w:name="_Toc40780179"/>
       <w:r>
         <w:t>REQ-5-4 Filter Restaurant</w:t>
       </w:r>
@@ -10770,7 +10707,7 @@
               <w:rPr>
                 <w:rStyle w:val="IntenseEmphasis"/>
               </w:rPr>
-              <w:t>1</w:t>
+              <w:t>7</w:t>
             </w:r>
           </w:p>
         </w:tc>
@@ -10976,7 +10913,7 @@
               <w:pStyle w:val="Heading3"/>
               <w:outlineLvl w:val="2"/>
             </w:pPr>
-            <w:bookmarkStart w:id="20" w:name="_Toc40698211"/>
+            <w:bookmarkStart w:id="20" w:name="_Toc40780180"/>
             <w:r>
               <w:t>Child Requirements</w:t>
             </w:r>
@@ -11058,7 +10995,7 @@
               <w:pStyle w:val="Heading3"/>
               <w:outlineLvl w:val="2"/>
             </w:pPr>
-            <w:bookmarkStart w:id="21" w:name="_Toc40698212"/>
+            <w:bookmarkStart w:id="21" w:name="_Toc40780181"/>
             <w:r>
               <w:t>References</w:t>
             </w:r>
@@ -11140,7 +11077,7 @@
               <w:pStyle w:val="Heading3"/>
               <w:outlineLvl w:val="2"/>
             </w:pPr>
-            <w:bookmarkStart w:id="22" w:name="_Toc40698213"/>
+            <w:bookmarkStart w:id="22" w:name="_Toc40780182"/>
             <w:r>
               <w:t>Use Cases that Reference REQ-5-4</w:t>
             </w:r>
@@ -11183,7 +11120,7 @@
       <w:pPr>
         <w:pStyle w:val="Heading1"/>
       </w:pPr>
-      <w:bookmarkStart w:id="23" w:name="_Toc40698214"/>
+      <w:bookmarkStart w:id="23" w:name="_Toc40780183"/>
       <w:r>
         <w:lastRenderedPageBreak/>
         <w:t>REQ-5-4.1 Filter By Food Type</w:t>
@@ -11249,7 +11186,7 @@
               <w:rPr>
                 <w:rStyle w:val="IntenseEmphasis"/>
               </w:rPr>
-              <w:t>1</w:t>
+              <w:t>4</w:t>
             </w:r>
           </w:p>
         </w:tc>
@@ -11380,7 +11317,7 @@
               <w:pStyle w:val="Heading3"/>
               <w:outlineLvl w:val="2"/>
             </w:pPr>
-            <w:bookmarkStart w:id="24" w:name="_Toc40698215"/>
+            <w:bookmarkStart w:id="24" w:name="_Toc40780184"/>
             <w:r>
               <w:t>Requirements that Reference REQ-5-4.1</w:t>
             </w:r>
@@ -11438,7 +11375,7 @@
               <w:pStyle w:val="Heading3"/>
               <w:outlineLvl w:val="2"/>
             </w:pPr>
-            <w:bookmarkStart w:id="25" w:name="_Toc40698216"/>
+            <w:bookmarkStart w:id="25" w:name="_Toc40780185"/>
             <w:r>
               <w:t>Use Cases that Reference REQ-5-4.1</w:t>
             </w:r>
@@ -11481,7 +11418,7 @@
       <w:pPr>
         <w:pStyle w:val="Heading1"/>
       </w:pPr>
-      <w:bookmarkStart w:id="26" w:name="_Toc40698217"/>
+      <w:bookmarkStart w:id="26" w:name="_Toc40780186"/>
       <w:r>
         <w:t>REQ-5-4.2 Filter by Nearest Restaurants</w:t>
       </w:r>
@@ -11546,7 +11483,7 @@
               <w:rPr>
                 <w:rStyle w:val="IntenseEmphasis"/>
               </w:rPr>
-              <w:t>1</w:t>
+              <w:t>4</w:t>
             </w:r>
           </w:p>
         </w:tc>
@@ -11677,7 +11614,7 @@
               <w:pStyle w:val="Heading3"/>
               <w:outlineLvl w:val="2"/>
             </w:pPr>
-            <w:bookmarkStart w:id="27" w:name="_Toc40698218"/>
+            <w:bookmarkStart w:id="27" w:name="_Toc40780187"/>
             <w:r>
               <w:t>Requirements that Reference REQ-5-4.2</w:t>
             </w:r>
@@ -11735,7 +11672,7 @@
               <w:pStyle w:val="Heading3"/>
               <w:outlineLvl w:val="2"/>
             </w:pPr>
-            <w:bookmarkStart w:id="28" w:name="_Toc40698219"/>
+            <w:bookmarkStart w:id="28" w:name="_Toc40780188"/>
             <w:r>
               <w:t>Use Cases that Reference REQ-5-4.2</w:t>
             </w:r>
@@ -11778,7 +11715,7 @@
       <w:pPr>
         <w:pStyle w:val="Heading1"/>
       </w:pPr>
-      <w:bookmarkStart w:id="29" w:name="_Toc40698220"/>
+      <w:bookmarkStart w:id="29" w:name="_Toc40780189"/>
       <w:r>
         <w:t>REQ-5-4.3 Filter by Price</w:t>
       </w:r>
@@ -11843,7 +11780,7 @@
               <w:rPr>
                 <w:rStyle w:val="IntenseEmphasis"/>
               </w:rPr>
-              <w:t>1</w:t>
+              <w:t>4</w:t>
             </w:r>
           </w:p>
         </w:tc>
@@ -11974,7 +11911,7 @@
               <w:pStyle w:val="Heading3"/>
               <w:outlineLvl w:val="2"/>
             </w:pPr>
-            <w:bookmarkStart w:id="30" w:name="_Toc40698221"/>
+            <w:bookmarkStart w:id="30" w:name="_Toc40780190"/>
             <w:r>
               <w:t>Requirements that Reference REQ-5-4.3</w:t>
             </w:r>
@@ -12032,7 +11969,7 @@
               <w:pStyle w:val="Heading3"/>
               <w:outlineLvl w:val="2"/>
             </w:pPr>
-            <w:bookmarkStart w:id="31" w:name="_Toc40698222"/>
+            <w:bookmarkStart w:id="31" w:name="_Toc40780191"/>
             <w:r>
               <w:t>Use Cases that Reference REQ-5-4.3</w:t>
             </w:r>
@@ -12076,7 +12013,7 @@
       <w:pPr>
         <w:pStyle w:val="Heading1"/>
       </w:pPr>
-      <w:bookmarkStart w:id="32" w:name="_Toc40698223"/>
+      <w:bookmarkStart w:id="32" w:name="_Toc40780192"/>
       <w:r>
         <w:t>REQ-5-5 Search Restaurants by Name</w:t>
       </w:r>
@@ -12141,7 +12078,7 @@
               <w:rPr>
                 <w:rStyle w:val="IntenseEmphasis"/>
               </w:rPr>
-              <w:t>1</w:t>
+              <w:t>5</w:t>
             </w:r>
           </w:p>
         </w:tc>
@@ -12294,7 +12231,7 @@
               <w:pStyle w:val="Heading3"/>
               <w:outlineLvl w:val="2"/>
             </w:pPr>
-            <w:bookmarkStart w:id="33" w:name="_Toc40698224"/>
+            <w:bookmarkStart w:id="33" w:name="_Toc40780193"/>
             <w:r>
               <w:t>Use Cases that Reference REQ-5-5</w:t>
             </w:r>
@@ -12337,7 +12274,7 @@
       <w:pPr>
         <w:pStyle w:val="Heading1"/>
       </w:pPr>
-      <w:bookmarkStart w:id="34" w:name="_Toc40698225"/>
+      <w:bookmarkStart w:id="34" w:name="_Toc40780194"/>
       <w:r>
         <w:t>REQ-5-6 Add to Favorites</w:t>
       </w:r>
@@ -12402,7 +12339,7 @@
               <w:rPr>
                 <w:rStyle w:val="IntenseEmphasis"/>
               </w:rPr>
-              <w:t>1</w:t>
+              <w:t>6</w:t>
             </w:r>
           </w:p>
         </w:tc>
@@ -12532,7 +12469,7 @@
               <w:pStyle w:val="Heading3"/>
               <w:outlineLvl w:val="2"/>
             </w:pPr>
-            <w:bookmarkStart w:id="35" w:name="_Toc40698226"/>
+            <w:bookmarkStart w:id="35" w:name="_Toc40780195"/>
             <w:r>
               <w:t>Use Cases that Reference REQ-5-6</w:t>
             </w:r>
@@ -12575,7 +12512,7 @@
       <w:pPr>
         <w:pStyle w:val="Heading1"/>
       </w:pPr>
-      <w:bookmarkStart w:id="36" w:name="_Toc40698227"/>
+      <w:bookmarkStart w:id="36" w:name="_Toc40780196"/>
       <w:r>
         <w:t>REQ-5-7 Subscribe to Newsletters</w:t>
       </w:r>
@@ -12640,7 +12577,7 @@
               <w:rPr>
                 <w:rStyle w:val="IntenseEmphasis"/>
               </w:rPr>
-              <w:t>1</w:t>
+              <w:t>6</w:t>
             </w:r>
           </w:p>
         </w:tc>
@@ -12686,11 +12623,6 @@
         <w:autoSpaceDN w:val="0"/>
         <w:adjustRightInd w:val="0"/>
         <w:spacing w:after="0" w:line="240" w:lineRule="auto"/>
-        <w:rPr>
-          <w:rFonts w:ascii="Calibri" w:hAnsi="Calibri" w:cs="Calibri"/>
-          <w:color w:val="000000"/>
-          <w:szCs w:val="23"/>
-        </w:rPr>
       </w:pPr>
       <w:r>
         <w:rPr>
@@ -12724,24 +12656,7 @@
           <w:color w:val="000000"/>
           <w:szCs w:val="23"/>
         </w:rPr>
-        <w:t xml:space="preserve"> users should be able to subscribe to newsletters for a </w:t>
-      </w:r>
-    </w:p>
-    <w:p>
-      <w:pPr>
-        <w:widowControl w:val="0"/>
-        <w:autoSpaceDE w:val="0"/>
-        <w:autoSpaceDN w:val="0"/>
-        <w:adjustRightInd w:val="0"/>
-        <w:spacing w:after="0" w:line="240" w:lineRule="auto"/>
-      </w:pPr>
-      <w:r>
-        <w:rPr>
-          <w:rFonts w:ascii="Calibri" w:hAnsi="Calibri" w:cs="Calibri"/>
-          <w:color w:val="000000"/>
-          <w:szCs w:val="23"/>
-        </w:rPr>
-        <w:t>particular restaurant.</w:t>
+        <w:t xml:space="preserve"> users should be able to subscribe to newsletters for a particular restaurant.</w:t>
       </w:r>
       <w:r>
         <w:t xml:space="preserve"> </w:t>
@@ -12793,7 +12708,7 @@
               <w:pStyle w:val="Heading3"/>
               <w:outlineLvl w:val="2"/>
             </w:pPr>
-            <w:bookmarkStart w:id="37" w:name="_Toc40698228"/>
+            <w:bookmarkStart w:id="37" w:name="_Toc40780197"/>
             <w:r>
               <w:t>Use Cases that Reference REQ-5-7</w:t>
             </w:r>
@@ -12836,7 +12751,7 @@
       <w:pPr>
         <w:pStyle w:val="Heading1"/>
       </w:pPr>
-      <w:bookmarkStart w:id="38" w:name="_Toc40698229"/>
+      <w:bookmarkStart w:id="38" w:name="_Toc40780198"/>
       <w:r>
         <w:t>REQ-5-8 Book Table</w:t>
       </w:r>
@@ -12901,7 +12816,7 @@
               <w:rPr>
                 <w:rStyle w:val="IntenseEmphasis"/>
               </w:rPr>
-              <w:t>1</w:t>
+              <w:t>10</w:t>
             </w:r>
           </w:p>
         </w:tc>
@@ -13031,16 +12946,7 @@
           <w:color w:val="000000"/>
           <w:szCs w:val="23"/>
         </w:rPr>
-        <w:t xml:space="preserve">) and during the finalization of the booking </w:t>
-      </w:r>
-      <w:r>
-        <w:rPr>
-          <w:rFonts w:ascii="Calibri" w:hAnsi="Calibri" w:cs="Calibri"/>
-          <w:color w:val="000000"/>
-          <w:szCs w:val="23"/>
-        </w:rPr>
-        <w:lastRenderedPageBreak/>
-        <w:t xml:space="preserve">process the </w:t>
+        <w:t xml:space="preserve">) and during the finalization of the booking process the </w:t>
       </w:r>
       <w:r>
         <w:rPr>
@@ -13126,7 +13032,7 @@
               <w:pStyle w:val="Heading3"/>
               <w:outlineLvl w:val="2"/>
             </w:pPr>
-            <w:bookmarkStart w:id="39" w:name="_Toc40698230"/>
+            <w:bookmarkStart w:id="39" w:name="_Toc40780199"/>
             <w:r>
               <w:t>Child Requirements</w:t>
             </w:r>
@@ -13220,7 +13126,7 @@
               <w:pStyle w:val="Heading3"/>
               <w:outlineLvl w:val="2"/>
             </w:pPr>
-            <w:bookmarkStart w:id="40" w:name="_Toc40698231"/>
+            <w:bookmarkStart w:id="40" w:name="_Toc40780200"/>
             <w:r>
               <w:t>References</w:t>
             </w:r>
@@ -13299,7 +13205,7 @@
       <w:pPr>
         <w:pStyle w:val="Heading1"/>
       </w:pPr>
-      <w:bookmarkStart w:id="41" w:name="_Toc40698232"/>
+      <w:bookmarkStart w:id="41" w:name="_Toc40780201"/>
       <w:r>
         <w:t>REQ-5-8.1 Reservation Date</w:t>
       </w:r>
@@ -13364,7 +13270,7 @@
               <w:rPr>
                 <w:rStyle w:val="IntenseEmphasis"/>
               </w:rPr>
-              <w:t>1</w:t>
+              <w:t>9</w:t>
             </w:r>
           </w:p>
         </w:tc>
@@ -13495,7 +13401,7 @@
               <w:pStyle w:val="Heading3"/>
               <w:outlineLvl w:val="2"/>
             </w:pPr>
-            <w:bookmarkStart w:id="42" w:name="_Toc40698233"/>
+            <w:bookmarkStart w:id="42" w:name="_Toc40780202"/>
             <w:r>
               <w:t>Requirements that Reference REQ-5-8.1</w:t>
             </w:r>
@@ -13553,7 +13459,7 @@
               <w:pStyle w:val="Heading3"/>
               <w:outlineLvl w:val="2"/>
             </w:pPr>
-            <w:bookmarkStart w:id="43" w:name="_Toc40698234"/>
+            <w:bookmarkStart w:id="43" w:name="_Toc40780203"/>
             <w:r>
               <w:t>Use Cases that Reference REQ-5-8.1</w:t>
             </w:r>
@@ -13596,7 +13502,7 @@
       <w:pPr>
         <w:pStyle w:val="Heading1"/>
       </w:pPr>
-      <w:bookmarkStart w:id="44" w:name="_Toc40698235"/>
+      <w:bookmarkStart w:id="44" w:name="_Toc40780204"/>
       <w:r>
         <w:t>REQ-5-8.2 Reservation Size</w:t>
       </w:r>
@@ -13661,7 +13567,7 @@
               <w:rPr>
                 <w:rStyle w:val="IntenseEmphasis"/>
               </w:rPr>
-              <w:t>1</w:t>
+              <w:t>9</w:t>
             </w:r>
           </w:p>
         </w:tc>
@@ -13792,7 +13698,7 @@
               <w:pStyle w:val="Heading3"/>
               <w:outlineLvl w:val="2"/>
             </w:pPr>
-            <w:bookmarkStart w:id="45" w:name="_Toc40698236"/>
+            <w:bookmarkStart w:id="45" w:name="_Toc40780205"/>
             <w:r>
               <w:t>Requirements that Reference REQ-5-8.2</w:t>
             </w:r>
@@ -13851,7 +13757,7 @@
               <w:pStyle w:val="Heading3"/>
               <w:outlineLvl w:val="2"/>
             </w:pPr>
-            <w:bookmarkStart w:id="46" w:name="_Toc40698237"/>
+            <w:bookmarkStart w:id="46" w:name="_Toc40780206"/>
             <w:r>
               <w:t>Use Cases that Reference REQ-5-8.2</w:t>
             </w:r>
@@ -13894,7 +13800,7 @@
       <w:pPr>
         <w:pStyle w:val="Heading1"/>
       </w:pPr>
-      <w:bookmarkStart w:id="47" w:name="_Toc40698238"/>
+      <w:bookmarkStart w:id="47" w:name="_Toc40780207"/>
       <w:r>
         <w:t>REQ-5-8.3 Reservation Preferred Table Location</w:t>
       </w:r>
@@ -13959,7 +13865,7 @@
               <w:rPr>
                 <w:rStyle w:val="IntenseEmphasis"/>
               </w:rPr>
-              <w:t>1</w:t>
+              <w:t>9</w:t>
             </w:r>
           </w:p>
         </w:tc>
@@ -14090,7 +13996,7 @@
               <w:pStyle w:val="Heading3"/>
               <w:outlineLvl w:val="2"/>
             </w:pPr>
-            <w:bookmarkStart w:id="48" w:name="_Toc40698239"/>
+            <w:bookmarkStart w:id="48" w:name="_Toc40780208"/>
             <w:r>
               <w:t>Requirements that Reference REQ-5-8.3</w:t>
             </w:r>
@@ -14148,7 +14054,7 @@
               <w:pStyle w:val="Heading3"/>
               <w:outlineLvl w:val="2"/>
             </w:pPr>
-            <w:bookmarkStart w:id="49" w:name="_Toc40698240"/>
+            <w:bookmarkStart w:id="49" w:name="_Toc40780209"/>
             <w:r>
               <w:t>Use Cases that Reference REQ-5-8.3</w:t>
             </w:r>
@@ -14191,7 +14097,7 @@
       <w:pPr>
         <w:pStyle w:val="Heading1"/>
       </w:pPr>
-      <w:bookmarkStart w:id="50" w:name="_Toc40698241"/>
+      <w:bookmarkStart w:id="50" w:name="_Toc40780210"/>
       <w:r>
         <w:t>REQ-5-8.4 Reservation Contact information</w:t>
       </w:r>
@@ -14256,7 +14162,7 @@
               <w:rPr>
                 <w:rStyle w:val="IntenseEmphasis"/>
               </w:rPr>
-              <w:t>1</w:t>
+              <w:t>9</w:t>
             </w:r>
           </w:p>
         </w:tc>
@@ -14462,7 +14368,7 @@
               <w:pStyle w:val="Heading3"/>
               <w:outlineLvl w:val="2"/>
             </w:pPr>
-            <w:bookmarkStart w:id="51" w:name="_Toc40698242"/>
+            <w:bookmarkStart w:id="51" w:name="_Toc40780211"/>
             <w:r>
               <w:t>Requirements that Reference REQ-5-8.4</w:t>
             </w:r>
@@ -14520,7 +14426,7 @@
               <w:pStyle w:val="Heading3"/>
               <w:outlineLvl w:val="2"/>
             </w:pPr>
-            <w:bookmarkStart w:id="52" w:name="_Toc40698243"/>
+            <w:bookmarkStart w:id="52" w:name="_Toc40780212"/>
             <w:r>
               <w:t>Use Cases that Reference REQ-5-8.4</w:t>
             </w:r>
@@ -14563,7 +14469,7 @@
       <w:pPr>
         <w:pStyle w:val="Heading1"/>
       </w:pPr>
-      <w:bookmarkStart w:id="53" w:name="_Toc40698244"/>
+      <w:bookmarkStart w:id="53" w:name="_Toc40780213"/>
       <w:r>
         <w:t>REQ-5-9 Preorder Food and Drinks</w:t>
       </w:r>
@@ -14628,7 +14534,7 @@
               <w:rPr>
                 <w:rStyle w:val="IntenseEmphasis"/>
               </w:rPr>
-              <w:t>1</w:t>
+              <w:t>5</w:t>
             </w:r>
           </w:p>
         </w:tc>
@@ -14791,7 +14697,7 @@
               <w:pStyle w:val="Heading3"/>
               <w:outlineLvl w:val="2"/>
             </w:pPr>
-            <w:bookmarkStart w:id="54" w:name="_Toc40698245"/>
+            <w:bookmarkStart w:id="54" w:name="_Toc40780214"/>
             <w:r>
               <w:t>Child Requirements</w:t>
             </w:r>
@@ -14857,7 +14763,7 @@
               <w:pStyle w:val="Heading3"/>
               <w:outlineLvl w:val="2"/>
             </w:pPr>
-            <w:bookmarkStart w:id="55" w:name="_Toc40698246"/>
+            <w:bookmarkStart w:id="55" w:name="_Toc40780215"/>
             <w:r>
               <w:t>References</w:t>
             </w:r>
@@ -14923,7 +14829,7 @@
               <w:pStyle w:val="Heading3"/>
               <w:outlineLvl w:val="2"/>
             </w:pPr>
-            <w:bookmarkStart w:id="56" w:name="_Toc40698247"/>
+            <w:bookmarkStart w:id="56" w:name="_Toc40780216"/>
             <w:r>
               <w:t>Use Cases that Reference REQ-5-9</w:t>
             </w:r>
@@ -14966,7 +14872,7 @@
       <w:pPr>
         <w:pStyle w:val="Heading1"/>
       </w:pPr>
-      <w:bookmarkStart w:id="57" w:name="_Toc40698248"/>
+      <w:bookmarkStart w:id="57" w:name="_Toc40780217"/>
       <w:r>
         <w:t>REQ-5-9.1 Pay For Preorder</w:t>
       </w:r>
@@ -15031,7 +14937,7 @@
               <w:rPr>
                 <w:rStyle w:val="IntenseEmphasis"/>
               </w:rPr>
-              <w:t>1</w:t>
+              <w:t>5</w:t>
             </w:r>
           </w:p>
         </w:tc>
@@ -15124,7 +15030,7 @@
               <w:pStyle w:val="Heading3"/>
               <w:outlineLvl w:val="2"/>
             </w:pPr>
-            <w:bookmarkStart w:id="58" w:name="_Toc40698249"/>
+            <w:bookmarkStart w:id="58" w:name="_Toc40780218"/>
             <w:r>
               <w:t>Requirements that Reference REQ-5-9.1</w:t>
             </w:r>
@@ -15182,7 +15088,7 @@
               <w:pStyle w:val="Heading3"/>
               <w:outlineLvl w:val="2"/>
             </w:pPr>
-            <w:bookmarkStart w:id="59" w:name="_Toc40698250"/>
+            <w:bookmarkStart w:id="59" w:name="_Toc40780219"/>
             <w:r>
               <w:t>Use Cases that Reference REQ-5-9.1</w:t>
             </w:r>
@@ -15225,7 +15131,7 @@
       <w:pPr>
         <w:pStyle w:val="Heading1"/>
       </w:pPr>
-      <w:bookmarkStart w:id="60" w:name="_Toc40698251"/>
+      <w:bookmarkStart w:id="60" w:name="_Toc40780220"/>
       <w:r>
         <w:t>REQ-5-10 Give Feedback</w:t>
       </w:r>
@@ -15290,7 +15196,7 @@
               <w:rPr>
                 <w:rStyle w:val="IntenseEmphasis"/>
               </w:rPr>
-              <w:t>1</w:t>
+              <w:t>5</w:t>
             </w:r>
           </w:p>
         </w:tc>
@@ -15404,7 +15310,7 @@
               <w:pStyle w:val="Heading3"/>
               <w:outlineLvl w:val="2"/>
             </w:pPr>
-            <w:bookmarkStart w:id="61" w:name="_Toc40698252"/>
+            <w:bookmarkStart w:id="61" w:name="_Toc40780221"/>
             <w:r>
               <w:t>Use Cases that Reference REQ-5-10</w:t>
             </w:r>
@@ -15447,7 +15353,7 @@
       <w:pPr>
         <w:pStyle w:val="Heading1"/>
       </w:pPr>
-      <w:bookmarkStart w:id="62" w:name="_Toc40698253"/>
+      <w:bookmarkStart w:id="62" w:name="_Toc40780222"/>
       <w:r>
         <w:lastRenderedPageBreak/>
         <w:t>REQ-5-11 User Report Bugs</w:t>
@@ -15513,7 +15419,7 @@
               <w:rPr>
                 <w:rStyle w:val="IntenseEmphasis"/>
               </w:rPr>
-              <w:t>1</w:t>
+              <w:t>3</w:t>
             </w:r>
           </w:p>
         </w:tc>
@@ -15644,7 +15550,7 @@
               <w:pStyle w:val="Heading3"/>
               <w:outlineLvl w:val="2"/>
             </w:pPr>
-            <w:bookmarkStart w:id="63" w:name="_Toc40698254"/>
+            <w:bookmarkStart w:id="63" w:name="_Toc40780223"/>
             <w:r>
               <w:t>Use Cases that Reference REQ-5-11</w:t>
             </w:r>
@@ -15687,7 +15593,7 @@
       <w:pPr>
         <w:pStyle w:val="Heading1"/>
       </w:pPr>
-      <w:bookmarkStart w:id="64" w:name="_Toc40698255"/>
+      <w:bookmarkStart w:id="64" w:name="_Toc40780224"/>
       <w:r>
         <w:t>REQ-6-1 Restaurant Manager Login</w:t>
       </w:r>
@@ -15752,7 +15658,7 @@
               <w:rPr>
                 <w:rStyle w:val="IntenseEmphasis"/>
               </w:rPr>
-              <w:t>1</w:t>
+              <w:t>10</w:t>
             </w:r>
           </w:p>
         </w:tc>
@@ -15890,7 +15796,7 @@
               <w:pStyle w:val="Heading3"/>
               <w:outlineLvl w:val="2"/>
             </w:pPr>
-            <w:bookmarkStart w:id="65" w:name="_Toc40698256"/>
+            <w:bookmarkStart w:id="65" w:name="_Toc40780225"/>
             <w:r>
               <w:t>Use Cases that Reference REQ-6-1</w:t>
             </w:r>
@@ -15933,7 +15839,7 @@
       <w:pPr>
         <w:pStyle w:val="Heading1"/>
       </w:pPr>
-      <w:bookmarkStart w:id="66" w:name="_Toc40698257"/>
+      <w:bookmarkStart w:id="66" w:name="_Toc40780226"/>
       <w:r>
         <w:t>REQ-6-2 Reservations Overview</w:t>
       </w:r>
@@ -15998,7 +15904,7 @@
               <w:rPr>
                 <w:rStyle w:val="IntenseEmphasis"/>
               </w:rPr>
-              <w:t>1</w:t>
+              <w:t>10</w:t>
             </w:r>
           </w:p>
         </w:tc>
@@ -16237,7 +16143,7 @@
               <w:pStyle w:val="Heading3"/>
               <w:outlineLvl w:val="2"/>
             </w:pPr>
-            <w:bookmarkStart w:id="67" w:name="_Toc40698258"/>
+            <w:bookmarkStart w:id="67" w:name="_Toc40780227"/>
             <w:r>
               <w:t>Child Requirements</w:t>
             </w:r>
@@ -16319,7 +16225,7 @@
               <w:pStyle w:val="Heading3"/>
               <w:outlineLvl w:val="2"/>
             </w:pPr>
-            <w:bookmarkStart w:id="68" w:name="_Toc40698259"/>
+            <w:bookmarkStart w:id="68" w:name="_Toc40780228"/>
             <w:r>
               <w:t>References</w:t>
             </w:r>
@@ -16402,7 +16308,7 @@
               <w:pStyle w:val="Heading3"/>
               <w:outlineLvl w:val="2"/>
             </w:pPr>
-            <w:bookmarkStart w:id="69" w:name="_Toc40698260"/>
+            <w:bookmarkStart w:id="69" w:name="_Toc40780229"/>
             <w:r>
               <w:t>Use Cases that Reference REQ-6-2</w:t>
             </w:r>
@@ -16445,7 +16351,7 @@
       <w:pPr>
         <w:pStyle w:val="Heading1"/>
       </w:pPr>
-      <w:bookmarkStart w:id="70" w:name="_Toc40698261"/>
+      <w:bookmarkStart w:id="70" w:name="_Toc40780230"/>
       <w:r>
         <w:t>REQ-6-2.1 Check Client Details</w:t>
       </w:r>
@@ -16510,7 +16416,7 @@
               <w:rPr>
                 <w:rStyle w:val="IntenseEmphasis"/>
               </w:rPr>
-              <w:t>1</w:t>
+              <w:t>9</w:t>
             </w:r>
           </w:p>
         </w:tc>
@@ -16667,7 +16573,7 @@
               <w:pStyle w:val="Heading3"/>
               <w:outlineLvl w:val="2"/>
             </w:pPr>
-            <w:bookmarkStart w:id="71" w:name="_Toc40698262"/>
+            <w:bookmarkStart w:id="71" w:name="_Toc40780231"/>
             <w:r>
               <w:t>Requirements that Reference REQ-6-2.1</w:t>
             </w:r>
@@ -16737,7 +16643,7 @@
               <w:pStyle w:val="Heading3"/>
               <w:outlineLvl w:val="2"/>
             </w:pPr>
-            <w:bookmarkStart w:id="72" w:name="_Toc40698263"/>
+            <w:bookmarkStart w:id="72" w:name="_Toc40780232"/>
             <w:r>
               <w:t>Use Cases that Reference REQ-6-2.1</w:t>
             </w:r>
@@ -16780,7 +16686,7 @@
       <w:pPr>
         <w:pStyle w:val="Heading1"/>
       </w:pPr>
-      <w:bookmarkStart w:id="73" w:name="_Toc40698264"/>
+      <w:bookmarkStart w:id="73" w:name="_Toc40780233"/>
       <w:r>
         <w:t>REQ-6-2.2 Check Reservation Details</w:t>
       </w:r>
@@ -16845,7 +16751,7 @@
               <w:rPr>
                 <w:rStyle w:val="IntenseEmphasis"/>
               </w:rPr>
-              <w:t>1</w:t>
+              <w:t>9</w:t>
             </w:r>
           </w:p>
         </w:tc>
@@ -16974,7 +16880,7 @@
               <w:pStyle w:val="Heading3"/>
               <w:outlineLvl w:val="2"/>
             </w:pPr>
-            <w:bookmarkStart w:id="74" w:name="_Toc40698265"/>
+            <w:bookmarkStart w:id="74" w:name="_Toc40780234"/>
             <w:r>
               <w:t>Requirements that Reference REQ-6-2.2</w:t>
             </w:r>
@@ -17044,7 +16950,7 @@
               <w:pStyle w:val="Heading3"/>
               <w:outlineLvl w:val="2"/>
             </w:pPr>
-            <w:bookmarkStart w:id="75" w:name="_Toc40698266"/>
+            <w:bookmarkStart w:id="75" w:name="_Toc40780235"/>
             <w:r>
               <w:t>Use Cases that Reference REQ-6-2.2</w:t>
             </w:r>
@@ -17088,7 +16994,7 @@
       <w:pPr>
         <w:pStyle w:val="Heading1"/>
       </w:pPr>
-      <w:bookmarkStart w:id="76" w:name="_Toc40698267"/>
+      <w:bookmarkStart w:id="76" w:name="_Toc40780236"/>
       <w:r>
         <w:t>REQ-6-2.3 Check Preorder Details</w:t>
       </w:r>
@@ -17153,7 +17059,7 @@
               <w:rPr>
                 <w:rStyle w:val="IntenseEmphasis"/>
               </w:rPr>
-              <w:t>1</w:t>
+              <w:t>9</w:t>
             </w:r>
           </w:p>
         </w:tc>
@@ -17275,7 +17181,7 @@
               <w:pStyle w:val="Heading3"/>
               <w:outlineLvl w:val="2"/>
             </w:pPr>
-            <w:bookmarkStart w:id="77" w:name="_Toc40698268"/>
+            <w:bookmarkStart w:id="77" w:name="_Toc40780237"/>
             <w:r>
               <w:t>Requirements that Reference REQ-6-2.3</w:t>
             </w:r>
@@ -17345,7 +17251,7 @@
               <w:pStyle w:val="Heading3"/>
               <w:outlineLvl w:val="2"/>
             </w:pPr>
-            <w:bookmarkStart w:id="78" w:name="_Toc40698269"/>
+            <w:bookmarkStart w:id="78" w:name="_Toc40780238"/>
             <w:r>
               <w:t>Use Cases that Reference REQ-6-2.3</w:t>
             </w:r>
@@ -17388,7 +17294,7 @@
       <w:pPr>
         <w:pStyle w:val="Heading1"/>
       </w:pPr>
-      <w:bookmarkStart w:id="79" w:name="_Toc40698270"/>
+      <w:bookmarkStart w:id="79" w:name="_Toc40780239"/>
       <w:r>
         <w:t>REQ-6-3 View Feedback</w:t>
       </w:r>
@@ -17453,7 +17359,7 @@
               <w:rPr>
                 <w:rStyle w:val="IntenseEmphasis"/>
               </w:rPr>
-              <w:t>1</w:t>
+              <w:t>5</w:t>
             </w:r>
           </w:p>
         </w:tc>
@@ -17627,7 +17533,7 @@
               <w:pStyle w:val="Heading3"/>
               <w:outlineLvl w:val="2"/>
             </w:pPr>
-            <w:bookmarkStart w:id="80" w:name="_Toc40698271"/>
+            <w:bookmarkStart w:id="80" w:name="_Toc40780240"/>
             <w:r>
               <w:t>Child Requirements</w:t>
             </w:r>
@@ -17685,7 +17591,7 @@
               <w:pStyle w:val="Heading3"/>
               <w:outlineLvl w:val="2"/>
             </w:pPr>
-            <w:bookmarkStart w:id="81" w:name="_Toc40698272"/>
+            <w:bookmarkStart w:id="81" w:name="_Toc40780241"/>
             <w:r>
               <w:t>References</w:t>
             </w:r>
@@ -17743,7 +17649,7 @@
               <w:pStyle w:val="Heading3"/>
               <w:outlineLvl w:val="2"/>
             </w:pPr>
-            <w:bookmarkStart w:id="82" w:name="_Toc40698273"/>
+            <w:bookmarkStart w:id="82" w:name="_Toc40780242"/>
             <w:r>
               <w:t>Use Cases that Reference REQ-6-3</w:t>
             </w:r>
@@ -17786,7 +17692,7 @@
       <w:pPr>
         <w:pStyle w:val="Heading1"/>
       </w:pPr>
-      <w:bookmarkStart w:id="83" w:name="_Toc40698274"/>
+      <w:bookmarkStart w:id="83" w:name="_Toc40780243"/>
       <w:r>
         <w:t>REQ-6-3.1 Feedback Information</w:t>
       </w:r>
@@ -17852,7 +17758,7 @@
               <w:rPr>
                 <w:rStyle w:val="IntenseEmphasis"/>
               </w:rPr>
-              <w:t>1</w:t>
+              <w:t>5</w:t>
             </w:r>
           </w:p>
         </w:tc>
@@ -17945,7 +17851,7 @@
               <w:pStyle w:val="Heading3"/>
               <w:outlineLvl w:val="2"/>
             </w:pPr>
-            <w:bookmarkStart w:id="84" w:name="_Toc40698275"/>
+            <w:bookmarkStart w:id="84" w:name="_Toc40780244"/>
             <w:r>
               <w:t>Requirements that Reference REQ-6-3.1</w:t>
             </w:r>
@@ -18003,7 +17909,7 @@
               <w:pStyle w:val="Heading3"/>
               <w:outlineLvl w:val="2"/>
             </w:pPr>
-            <w:bookmarkStart w:id="85" w:name="_Toc40698276"/>
+            <w:bookmarkStart w:id="85" w:name="_Toc40780245"/>
             <w:r>
               <w:t>Use Cases that Reference REQ-6-3.1</w:t>
             </w:r>
@@ -18046,7 +17952,7 @@
       <w:pPr>
         <w:pStyle w:val="Heading1"/>
       </w:pPr>
-      <w:bookmarkStart w:id="86" w:name="_Toc40698277"/>
+      <w:bookmarkStart w:id="86" w:name="_Toc40780246"/>
       <w:r>
         <w:t>REQ-6-4 Change Restaurant Information</w:t>
       </w:r>
@@ -18111,7 +18017,7 @@
               <w:rPr>
                 <w:rStyle w:val="IntenseEmphasis"/>
               </w:rPr>
-              <w:t>1</w:t>
+              <w:t>7</w:t>
             </w:r>
           </w:p>
         </w:tc>
@@ -18250,7 +18156,7 @@
               <w:pStyle w:val="Heading3"/>
               <w:outlineLvl w:val="2"/>
             </w:pPr>
-            <w:bookmarkStart w:id="87" w:name="_Toc40698278"/>
+            <w:bookmarkStart w:id="87" w:name="_Toc40780247"/>
             <w:r>
               <w:t>Child Requirements</w:t>
             </w:r>
@@ -18308,7 +18214,7 @@
               <w:pStyle w:val="Heading3"/>
               <w:outlineLvl w:val="2"/>
             </w:pPr>
-            <w:bookmarkStart w:id="88" w:name="_Toc40698279"/>
+            <w:bookmarkStart w:id="88" w:name="_Toc40780248"/>
             <w:r>
               <w:t>References</w:t>
             </w:r>
@@ -18366,7 +18272,7 @@
               <w:pStyle w:val="Heading3"/>
               <w:outlineLvl w:val="2"/>
             </w:pPr>
-            <w:bookmarkStart w:id="89" w:name="_Toc40698280"/>
+            <w:bookmarkStart w:id="89" w:name="_Toc40780249"/>
             <w:r>
               <w:t>Use Cases that Reference REQ-6-4</w:t>
             </w:r>
@@ -18409,7 +18315,7 @@
       <w:pPr>
         <w:pStyle w:val="Heading1"/>
       </w:pPr>
-      <w:bookmarkStart w:id="90" w:name="_Toc40698281"/>
+      <w:bookmarkStart w:id="90" w:name="_Toc40780250"/>
       <w:r>
         <w:t>REQ-6-4.1 Restaurant Information</w:t>
       </w:r>
@@ -18474,7 +18380,7 @@
               <w:rPr>
                 <w:rStyle w:val="IntenseEmphasis"/>
               </w:rPr>
-              <w:t>1</w:t>
+              <w:t>7</w:t>
             </w:r>
           </w:p>
         </w:tc>
@@ -18590,7 +18496,7 @@
               <w:pStyle w:val="Heading3"/>
               <w:outlineLvl w:val="2"/>
             </w:pPr>
-            <w:bookmarkStart w:id="91" w:name="_Toc40698282"/>
+            <w:bookmarkStart w:id="91" w:name="_Toc40780251"/>
             <w:r>
               <w:t>Requirements that Reference REQ-6-4.1</w:t>
             </w:r>
@@ -18648,7 +18554,7 @@
               <w:pStyle w:val="Heading3"/>
               <w:outlineLvl w:val="2"/>
             </w:pPr>
-            <w:bookmarkStart w:id="92" w:name="_Toc40698283"/>
+            <w:bookmarkStart w:id="92" w:name="_Toc40780252"/>
             <w:r>
               <w:t>Use Cases that Reference REQ-6-4.1</w:t>
             </w:r>
@@ -18691,7 +18597,7 @@
       <w:pPr>
         <w:pStyle w:val="Heading1"/>
       </w:pPr>
-      <w:bookmarkStart w:id="93" w:name="_Toc40698284"/>
+      <w:bookmarkStart w:id="93" w:name="_Toc40780253"/>
       <w:r>
         <w:t>REQ-6-5 View Occupied Tables</w:t>
       </w:r>
@@ -18756,7 +18662,7 @@
               <w:rPr>
                 <w:rStyle w:val="IntenseEmphasis"/>
               </w:rPr>
-              <w:t>1</w:t>
+              <w:t>8</w:t>
             </w:r>
           </w:p>
         </w:tc>
@@ -18997,7 +18903,7 @@
               <w:pStyle w:val="Heading3"/>
               <w:outlineLvl w:val="2"/>
             </w:pPr>
-            <w:bookmarkStart w:id="94" w:name="_Toc40698285"/>
+            <w:bookmarkStart w:id="94" w:name="_Toc40780254"/>
             <w:r>
               <w:t>References</w:t>
             </w:r>
@@ -19064,7 +18970,7 @@
       <w:pPr>
         <w:pStyle w:val="Heading1"/>
       </w:pPr>
-      <w:bookmarkStart w:id="95" w:name="_Toc40698286"/>
+      <w:bookmarkStart w:id="95" w:name="_Toc40780255"/>
       <w:r>
         <w:t>REQ-6-6 Manager Report Bugs</w:t>
       </w:r>
@@ -19129,7 +19035,7 @@
               <w:rPr>
                 <w:rStyle w:val="IntenseEmphasis"/>
               </w:rPr>
-              <w:t>1</w:t>
+              <w:t>3</w:t>
             </w:r>
           </w:p>
         </w:tc>
@@ -19251,7 +19157,7 @@
               <w:pStyle w:val="Heading3"/>
               <w:outlineLvl w:val="2"/>
             </w:pPr>
-            <w:bookmarkStart w:id="96" w:name="_Toc40698287"/>
+            <w:bookmarkStart w:id="96" w:name="_Toc40780256"/>
             <w:r>
               <w:t>Use Cases that Reference REQ-6-6</w:t>
             </w:r>
@@ -19294,7 +19200,7 @@
       <w:pPr>
         <w:pStyle w:val="Heading1"/>
       </w:pPr>
-      <w:bookmarkStart w:id="97" w:name="_Toc40698288"/>
+      <w:bookmarkStart w:id="97" w:name="_Toc40780257"/>
       <w:r>
         <w:t>REQ-6-7 Add Newsletters</w:t>
       </w:r>
@@ -19359,7 +19265,7 @@
               <w:rPr>
                 <w:rStyle w:val="IntenseEmphasis"/>
               </w:rPr>
-              <w:t>1</w:t>
+              <w:t>6</w:t>
             </w:r>
           </w:p>
         </w:tc>
@@ -19531,7 +19437,7 @@
               <w:pStyle w:val="Heading3"/>
               <w:outlineLvl w:val="2"/>
             </w:pPr>
-            <w:bookmarkStart w:id="98" w:name="_Toc40698289"/>
+            <w:bookmarkStart w:id="98" w:name="_Toc40780258"/>
             <w:r>
               <w:t>Child Requirements</w:t>
             </w:r>
@@ -19602,7 +19508,7 @@
               <w:pStyle w:val="Heading3"/>
               <w:outlineLvl w:val="2"/>
             </w:pPr>
-            <w:bookmarkStart w:id="99" w:name="_Toc40698290"/>
+            <w:bookmarkStart w:id="99" w:name="_Toc40780259"/>
             <w:r>
               <w:t>References</w:t>
             </w:r>
@@ -19672,7 +19578,7 @@
               <w:pStyle w:val="Heading3"/>
               <w:outlineLvl w:val="2"/>
             </w:pPr>
-            <w:bookmarkStart w:id="100" w:name="_Toc40698291"/>
+            <w:bookmarkStart w:id="100" w:name="_Toc40780260"/>
             <w:r>
               <w:t>Use Cases that Reference REQ-6-7</w:t>
             </w:r>
@@ -19715,7 +19621,7 @@
       <w:pPr>
         <w:pStyle w:val="Heading1"/>
       </w:pPr>
-      <w:bookmarkStart w:id="101" w:name="_Toc40698292"/>
+      <w:bookmarkStart w:id="101" w:name="_Toc40780261"/>
       <w:r>
         <w:t>REQ-6-7.1 Create Newsletter</w:t>
       </w:r>
@@ -19780,7 +19686,7 @@
               <w:rPr>
                 <w:rStyle w:val="IntenseEmphasis"/>
               </w:rPr>
-              <w:t>1</w:t>
+              <w:t>6</w:t>
             </w:r>
           </w:p>
         </w:tc>
@@ -19873,7 +19779,7 @@
               <w:pStyle w:val="Heading3"/>
               <w:outlineLvl w:val="2"/>
             </w:pPr>
-            <w:bookmarkStart w:id="102" w:name="_Toc40698293"/>
+            <w:bookmarkStart w:id="102" w:name="_Toc40780262"/>
             <w:r>
               <w:t>Requirements that Reference REQ-6-7.1</w:t>
             </w:r>
@@ -19931,7 +19837,7 @@
               <w:pStyle w:val="Heading3"/>
               <w:outlineLvl w:val="2"/>
             </w:pPr>
-            <w:bookmarkStart w:id="103" w:name="_Toc40698294"/>
+            <w:bookmarkStart w:id="103" w:name="_Toc40780263"/>
             <w:r>
               <w:t>Use Cases that Reference REQ-6-7.1</w:t>
             </w:r>
@@ -19974,7 +19880,7 @@
       <w:pPr>
         <w:pStyle w:val="Heading1"/>
       </w:pPr>
-      <w:bookmarkStart w:id="104" w:name="_Toc40698295"/>
+      <w:bookmarkStart w:id="104" w:name="_Toc40780264"/>
       <w:r>
         <w:t>REQ-6-7.2 Upload Newsletter</w:t>
       </w:r>
@@ -20039,7 +19945,7 @@
               <w:rPr>
                 <w:rStyle w:val="IntenseEmphasis"/>
               </w:rPr>
-              <w:t>1</w:t>
+              <w:t>6</w:t>
             </w:r>
           </w:p>
         </w:tc>
@@ -20132,7 +20038,7 @@
               <w:pStyle w:val="Heading3"/>
               <w:outlineLvl w:val="2"/>
             </w:pPr>
-            <w:bookmarkStart w:id="105" w:name="_Toc40698296"/>
+            <w:bookmarkStart w:id="105" w:name="_Toc40780265"/>
             <w:r>
               <w:t>Requirements that Reference REQ-6-7.2</w:t>
             </w:r>
@@ -20190,7 +20096,7 @@
               <w:pStyle w:val="Heading3"/>
               <w:outlineLvl w:val="2"/>
             </w:pPr>
-            <w:bookmarkStart w:id="106" w:name="_Toc40698297"/>
+            <w:bookmarkStart w:id="106" w:name="_Toc40780266"/>
             <w:r>
               <w:t>Use Cases that Reference REQ-6-7.2</w:t>
             </w:r>
@@ -20233,7 +20139,7 @@
       <w:pPr>
         <w:pStyle w:val="Heading1"/>
       </w:pPr>
-      <w:bookmarkStart w:id="107" w:name="_Toc40698298"/>
+      <w:bookmarkStart w:id="107" w:name="_Toc40780267"/>
       <w:r>
         <w:t>REQ-7-1 System Administrator Login</w:t>
       </w:r>
@@ -20298,7 +20204,7 @@
               <w:rPr>
                 <w:rStyle w:val="IntenseEmphasis"/>
               </w:rPr>
-              <w:t>1</w:t>
+              <w:t>10</w:t>
             </w:r>
           </w:p>
         </w:tc>
@@ -20436,7 +20342,7 @@
               <w:pStyle w:val="Heading3"/>
               <w:outlineLvl w:val="2"/>
             </w:pPr>
-            <w:bookmarkStart w:id="108" w:name="_Toc40698299"/>
+            <w:bookmarkStart w:id="108" w:name="_Toc40780268"/>
             <w:r>
               <w:t>Use Cases that Reference REQ-7-1</w:t>
             </w:r>
@@ -20479,7 +20385,7 @@
       <w:pPr>
         <w:pStyle w:val="Heading1"/>
       </w:pPr>
-      <w:bookmarkStart w:id="109" w:name="_Toc40698300"/>
+      <w:bookmarkStart w:id="109" w:name="_Toc40780269"/>
       <w:r>
         <w:t>REQ-7-2 Manage Client Accounts</w:t>
       </w:r>
@@ -20544,7 +20450,7 @@
               <w:rPr>
                 <w:rStyle w:val="IntenseEmphasis"/>
               </w:rPr>
-              <w:t>1</w:t>
+              <w:t>7</w:t>
             </w:r>
           </w:p>
         </w:tc>
@@ -20683,7 +20589,7 @@
               <w:pStyle w:val="Heading3"/>
               <w:outlineLvl w:val="2"/>
             </w:pPr>
-            <w:bookmarkStart w:id="110" w:name="_Toc40698301"/>
+            <w:bookmarkStart w:id="110" w:name="_Toc40780270"/>
             <w:r>
               <w:t>Use Cases that Reference REQ-7-2</w:t>
             </w:r>
@@ -20726,7 +20632,7 @@
       <w:pPr>
         <w:pStyle w:val="Heading1"/>
       </w:pPr>
-      <w:bookmarkStart w:id="111" w:name="_Toc40698302"/>
+      <w:bookmarkStart w:id="111" w:name="_Toc40780271"/>
       <w:r>
         <w:t>REQ-7-3 Manage Restaurant Managers Accounts</w:t>
       </w:r>
@@ -20791,7 +20697,7 @@
               <w:rPr>
                 <w:rStyle w:val="IntenseEmphasis"/>
               </w:rPr>
-              <w:t>1</w:t>
+              <w:t>10</w:t>
             </w:r>
           </w:p>
         </w:tc>
@@ -20954,7 +20860,7 @@
               <w:pStyle w:val="Heading3"/>
               <w:outlineLvl w:val="2"/>
             </w:pPr>
-            <w:bookmarkStart w:id="112" w:name="_Toc40698303"/>
+            <w:bookmarkStart w:id="112" w:name="_Toc40780272"/>
             <w:r>
               <w:t>Child Requirements</w:t>
             </w:r>
@@ -21012,7 +20918,7 @@
               <w:pStyle w:val="Heading3"/>
               <w:outlineLvl w:val="2"/>
             </w:pPr>
-            <w:bookmarkStart w:id="113" w:name="_Toc40698304"/>
+            <w:bookmarkStart w:id="113" w:name="_Toc40780273"/>
             <w:r>
               <w:t>References</w:t>
             </w:r>
@@ -21070,7 +20976,7 @@
               <w:pStyle w:val="Heading3"/>
               <w:outlineLvl w:val="2"/>
             </w:pPr>
-            <w:bookmarkStart w:id="114" w:name="_Toc40698305"/>
+            <w:bookmarkStart w:id="114" w:name="_Toc40780274"/>
             <w:r>
               <w:t>Use Cases that Reference REQ-7-3</w:t>
             </w:r>
@@ -21126,7 +21032,7 @@
       <w:pPr>
         <w:pStyle w:val="Heading1"/>
       </w:pPr>
-      <w:bookmarkStart w:id="115" w:name="_Toc40698306"/>
+      <w:bookmarkStart w:id="115" w:name="_Toc40780275"/>
       <w:r>
         <w:t>REQ-7-3.1 Restaurant Manager Account Creation</w:t>
       </w:r>
@@ -21191,7 +21097,7 @@
               <w:rPr>
                 <w:rStyle w:val="IntenseEmphasis"/>
               </w:rPr>
-              <w:t>1</w:t>
+              <w:t>10</w:t>
             </w:r>
           </w:p>
         </w:tc>
@@ -21330,7 +21236,7 @@
               <w:pStyle w:val="Heading3"/>
               <w:outlineLvl w:val="2"/>
             </w:pPr>
-            <w:bookmarkStart w:id="116" w:name="_Toc40698307"/>
+            <w:bookmarkStart w:id="116" w:name="_Toc40780276"/>
             <w:r>
               <w:t>Requirements that Reference REQ-7-3.1</w:t>
             </w:r>
@@ -21388,7 +21294,7 @@
               <w:pStyle w:val="Heading3"/>
               <w:outlineLvl w:val="2"/>
             </w:pPr>
-            <w:bookmarkStart w:id="117" w:name="_Toc40698308"/>
+            <w:bookmarkStart w:id="117" w:name="_Toc40780277"/>
             <w:r>
               <w:t>Use Cases that Reference REQ-7-3.1</w:t>
             </w:r>
@@ -21431,9 +21337,9 @@
       <w:pPr>
         <w:pStyle w:val="Heading1"/>
       </w:pPr>
-      <w:bookmarkStart w:id="118" w:name="_Toc40698309"/>
-      <w:r>
-        <w:t>REQ-7-4 Apply Updates</w:t>
+      <w:bookmarkStart w:id="118" w:name="_Toc40780278"/>
+      <w:r>
+        <w:t>REQ-7-5 Admin Report Bugs</w:t>
       </w:r>
       <w:bookmarkEnd w:id="118"/>
     </w:p>
@@ -21496,212 +21402,7 @@
               <w:rPr>
                 <w:rStyle w:val="IntenseEmphasis"/>
               </w:rPr>
-              <w:t>1</w:t>
-            </w:r>
-          </w:p>
-        </w:tc>
-        <w:tc>
-          <w:tcPr>
-            <w:tcW w:w="2574" w:type="dxa"/>
-          </w:tcPr>
-          <w:p>
-            <w:pPr>
-              <w:rPr>
-                <w:rStyle w:val="IntenseEmphasis"/>
-              </w:rPr>
-            </w:pPr>
-          </w:p>
-        </w:tc>
-        <w:tc>
-          <w:tcPr>
-            <w:tcW w:w="2574" w:type="dxa"/>
-          </w:tcPr>
-          <w:p>
-            <w:pPr>
-              <w:rPr>
-                <w:rStyle w:val="IntenseEmphasis"/>
-              </w:rPr>
-            </w:pPr>
-          </w:p>
-        </w:tc>
-      </w:tr>
-    </w:tbl>
-    <w:p>
-      <w:pPr>
-        <w:pStyle w:val="NoSpacing"/>
-        <w:rPr>
-          <w:sz w:val="12"/>
-          <w:szCs w:val="12"/>
-        </w:rPr>
-      </w:pPr>
-    </w:p>
-    <w:p>
-      <w:pPr>
-        <w:widowControl w:val="0"/>
-        <w:autoSpaceDE w:val="0"/>
-        <w:autoSpaceDN w:val="0"/>
-        <w:adjustRightInd w:val="0"/>
-        <w:spacing w:after="0" w:line="240" w:lineRule="auto"/>
-      </w:pPr>
-      <w:r>
-        <w:rPr>
-          <w:rFonts w:ascii="Calibri" w:hAnsi="Calibri" w:cs="Calibri"/>
-          <w:color w:val="000000"/>
-          <w:szCs w:val="23"/>
-        </w:rPr>
-        <w:t xml:space="preserve">The </w:t>
-      </w:r>
-      <w:r>
-        <w:rPr>
-          <w:rFonts w:ascii="Calibri" w:hAnsi="Calibri" w:cs="Calibri"/>
-          <w:color w:val="0000FF"/>
-          <w:szCs w:val="23"/>
-          <w:u w:val="single"/>
-        </w:rPr>
-        <w:t>System administrator</w:t>
-      </w:r>
-      <w:r>
-        <w:rPr>
-          <w:rFonts w:ascii="Calibri" w:hAnsi="Calibri" w:cs="Calibri"/>
-          <w:color w:val="000000"/>
-          <w:szCs w:val="23"/>
-        </w:rPr>
-        <w:t xml:space="preserve"> must be able to apply updates to </w:t>
-      </w:r>
-      <w:r>
-        <w:rPr>
-          <w:rFonts w:ascii="Calibri" w:hAnsi="Calibri" w:cs="Calibri"/>
-          <w:color w:val="800000"/>
-          <w:szCs w:val="23"/>
-        </w:rPr>
-        <w:t>Rezervito</w:t>
-      </w:r>
-      <w:r>
-        <w:rPr>
-          <w:rFonts w:ascii="Calibri" w:hAnsi="Calibri" w:cs="Calibri"/>
-          <w:color w:val="000000"/>
-          <w:szCs w:val="23"/>
-        </w:rPr>
-        <w:t xml:space="preserve"> after the </w:t>
-      </w:r>
-      <w:r>
-        <w:rPr>
-          <w:rFonts w:ascii="Calibri" w:hAnsi="Calibri" w:cs="Calibri"/>
-          <w:color w:val="0000FF"/>
-          <w:szCs w:val="23"/>
-          <w:u w:val="single"/>
-        </w:rPr>
-        <w:t>Development Team</w:t>
-      </w:r>
-      <w:r>
-        <w:rPr>
-          <w:rFonts w:ascii="Calibri" w:hAnsi="Calibri" w:cs="Calibri"/>
-          <w:color w:val="000000"/>
-          <w:szCs w:val="23"/>
-        </w:rPr>
-        <w:t xml:space="preserve"> adds features.</w:t>
-      </w:r>
-      <w:r>
-        <w:t xml:space="preserve"> </w:t>
-      </w:r>
-    </w:p>
-    <w:p>
-      <w:pPr>
-        <w:pStyle w:val="NoSpacing"/>
-        <w:rPr>
-          <w:sz w:val="12"/>
-          <w:szCs w:val="12"/>
-        </w:rPr>
-      </w:pPr>
-    </w:p>
-    <w:p>
-      <w:pPr>
-        <w:pStyle w:val="NoSpacing"/>
-        <w:rPr>
-          <w:sz w:val="12"/>
-          <w:szCs w:val="12"/>
-        </w:rPr>
-      </w:pPr>
-    </w:p>
-    <w:p>
-      <w:pPr>
-        <w:pStyle w:val="NoSpacing"/>
-        <w:rPr>
-          <w:sz w:val="12"/>
-          <w:szCs w:val="12"/>
-        </w:rPr>
-      </w:pPr>
-    </w:p>
-    <w:p>
-      <w:pPr>
-        <w:pStyle w:val="Heading1"/>
-      </w:pPr>
-      <w:bookmarkStart w:id="119" w:name="_Toc40698310"/>
-      <w:r>
-        <w:t>REQ-7-5 Admin Report Bugs</w:t>
-      </w:r>
-      <w:bookmarkEnd w:id="119"/>
-    </w:p>
-    <w:tbl>
-      <w:tblPr>
-        <w:tblStyle w:val="TableGrid"/>
-        <w:tblW w:w="0" w:type="auto"/>
-        <w:tblBorders>
-          <w:top w:val="none" w:sz="0" w:space="0" w:color="auto"/>
-          <w:left w:val="none" w:sz="0" w:space="0" w:color="auto"/>
-          <w:bottom w:val="none" w:sz="0" w:space="0" w:color="auto"/>
-          <w:right w:val="none" w:sz="0" w:space="0" w:color="auto"/>
-          <w:insideH w:val="none" w:sz="0" w:space="0" w:color="auto"/>
-          <w:insideV w:val="none" w:sz="0" w:space="0" w:color="auto"/>
-        </w:tblBorders>
-        <w:tblLook w:val="04A0" w:firstRow="1" w:lastRow="0" w:firstColumn="1" w:lastColumn="0" w:noHBand="0" w:noVBand="1"/>
-      </w:tblPr>
-      <w:tblGrid>
-        <w:gridCol w:w="2539"/>
-        <w:gridCol w:w="2529"/>
-        <w:gridCol w:w="2506"/>
-        <w:gridCol w:w="2506"/>
-      </w:tblGrid>
-      <w:tr>
-        <w:tc>
-          <w:tcPr>
-            <w:tcW w:w="2574" w:type="dxa"/>
-          </w:tcPr>
-          <w:p>
-            <w:pPr>
-              <w:rPr>
-                <w:rStyle w:val="IntenseEmphasis"/>
-              </w:rPr>
-            </w:pPr>
-            <w:r>
-              <w:rPr>
-                <w:rStyle w:val="IntenseEmphasis"/>
-              </w:rPr>
-              <w:t>Functional</w:t>
-            </w:r>
-          </w:p>
-        </w:tc>
-        <w:tc>
-          <w:tcPr>
-            <w:tcW w:w="2574" w:type="dxa"/>
-          </w:tcPr>
-          <w:p>
-            <w:pPr>
-              <w:rPr>
-                <w:rStyle w:val="IntenseEmphasis"/>
-              </w:rPr>
-            </w:pPr>
-            <w:r>
-              <w:rPr>
-                <w:rStyle w:val="IntenseEmphasis"/>
-              </w:rPr>
-              <w:t xml:space="preserve">Priority </w:t>
-            </w:r>
-            <w:r>
-              <w:rPr>
-                <w:rStyle w:val="IntenseEmphasis"/>
-              </w:rPr>
-              <w:t>1</w:t>
+              <w:t>3</w:t>
             </w:r>
           </w:p>
         </w:tc>
@@ -21874,11 +21575,11 @@
               <w:pStyle w:val="Heading3"/>
               <w:outlineLvl w:val="2"/>
             </w:pPr>
-            <w:bookmarkStart w:id="120" w:name="_Toc40698311"/>
+            <w:bookmarkStart w:id="119" w:name="_Toc40780279"/>
             <w:r>
               <w:t>Use Cases that Reference REQ-7-5</w:t>
             </w:r>
-            <w:bookmarkEnd w:id="120"/>
+            <w:bookmarkEnd w:id="119"/>
           </w:p>
         </w:tc>
       </w:tr>
@@ -21917,11 +21618,11 @@
       <w:pPr>
         <w:pStyle w:val="Heading1"/>
       </w:pPr>
-      <w:bookmarkStart w:id="121" w:name="_Toc40698312"/>
+      <w:bookmarkStart w:id="120" w:name="_Toc40780280"/>
       <w:r>
         <w:t>REQ-8-1 Reliability</w:t>
       </w:r>
-      <w:bookmarkEnd w:id="121"/>
+      <w:bookmarkEnd w:id="120"/>
     </w:p>
     <w:tbl>
       <w:tblPr>
@@ -21982,7 +21683,7 @@
               <w:rPr>
                 <w:rStyle w:val="IntenseEmphasis"/>
               </w:rPr>
-              <w:t>1</w:t>
+              <w:t>8</w:t>
             </w:r>
           </w:p>
         </w:tc>
@@ -22080,11 +21781,11 @@
       <w:pPr>
         <w:pStyle w:val="Heading1"/>
       </w:pPr>
-      <w:bookmarkStart w:id="122" w:name="_Toc40698313"/>
+      <w:bookmarkStart w:id="121" w:name="_Toc40780281"/>
       <w:r>
         <w:t>REQ-8-2 Performance</w:t>
       </w:r>
-      <w:bookmarkEnd w:id="122"/>
+      <w:bookmarkEnd w:id="121"/>
     </w:p>
     <w:tbl>
       <w:tblPr>
@@ -22145,7 +21846,7 @@
               <w:rPr>
                 <w:rStyle w:val="IntenseEmphasis"/>
               </w:rPr>
-              <w:t>1</w:t>
+              <w:t>7</w:t>
             </w:r>
           </w:p>
         </w:tc>
@@ -22235,11 +21936,11 @@
       <w:pPr>
         <w:pStyle w:val="Heading1"/>
       </w:pPr>
-      <w:bookmarkStart w:id="123" w:name="_Toc40698314"/>
+      <w:bookmarkStart w:id="122" w:name="_Toc40780282"/>
       <w:r>
         <w:t>REQ-8-3 Security</w:t>
       </w:r>
-      <w:bookmarkEnd w:id="123"/>
+      <w:bookmarkEnd w:id="122"/>
     </w:p>
     <w:tbl>
       <w:tblPr>
@@ -22300,7 +22001,7 @@
               <w:rPr>
                 <w:rStyle w:val="IntenseEmphasis"/>
               </w:rPr>
-              <w:t>1</w:t>
+              <w:t>8</w:t>
             </w:r>
           </w:p>
         </w:tc>
@@ -22405,11 +22106,11 @@
       <w:pPr>
         <w:pStyle w:val="Heading1"/>
       </w:pPr>
-      <w:bookmarkStart w:id="124" w:name="_Toc40698315"/>
+      <w:bookmarkStart w:id="123" w:name="_Toc40780283"/>
       <w:r>
         <w:t>REQ-8-4 Usability</w:t>
       </w:r>
-      <w:bookmarkEnd w:id="124"/>
+      <w:bookmarkEnd w:id="123"/>
     </w:p>
     <w:tbl>
       <w:tblPr>
@@ -22470,7 +22171,7 @@
               <w:rPr>
                 <w:rStyle w:val="IntenseEmphasis"/>
               </w:rPr>
-              <w:t>1</w:t>
+              <w:t>9</w:t>
             </w:r>
           </w:p>
         </w:tc>
@@ -22609,11 +22310,11 @@
               <w:pStyle w:val="Heading3"/>
               <w:outlineLvl w:val="2"/>
             </w:pPr>
-            <w:bookmarkStart w:id="125" w:name="_Toc40698316"/>
+            <w:bookmarkStart w:id="124" w:name="_Toc40780284"/>
             <w:r>
               <w:t>Child Requirements</w:t>
             </w:r>
-            <w:bookmarkEnd w:id="125"/>
+            <w:bookmarkEnd w:id="124"/>
           </w:p>
         </w:tc>
       </w:tr>
@@ -22679,11 +22380,11 @@
               <w:pStyle w:val="Heading3"/>
               <w:outlineLvl w:val="2"/>
             </w:pPr>
-            <w:bookmarkStart w:id="126" w:name="_Toc40698317"/>
+            <w:bookmarkStart w:id="125" w:name="_Toc40780285"/>
             <w:r>
               <w:t>References</w:t>
             </w:r>
-            <w:bookmarkEnd w:id="126"/>
+            <w:bookmarkEnd w:id="125"/>
           </w:p>
         </w:tc>
       </w:tr>
@@ -22734,11 +22435,11 @@
       <w:pPr>
         <w:pStyle w:val="Heading1"/>
       </w:pPr>
-      <w:bookmarkStart w:id="127" w:name="_Toc40698318"/>
+      <w:bookmarkStart w:id="126" w:name="_Toc40780286"/>
       <w:r>
         <w:t>REQ-8-4.1 Help Section</w:t>
       </w:r>
-      <w:bookmarkEnd w:id="127"/>
+      <w:bookmarkEnd w:id="126"/>
     </w:p>
     <w:tbl>
       <w:tblPr>
@@ -22799,7 +22500,7 @@
               <w:rPr>
                 <w:rStyle w:val="IntenseEmphasis"/>
               </w:rPr>
-              <w:t>1</w:t>
+              <w:t>9</w:t>
             </w:r>
           </w:p>
         </w:tc>
@@ -22892,11 +22593,11 @@
               <w:pStyle w:val="Heading3"/>
               <w:outlineLvl w:val="2"/>
             </w:pPr>
-            <w:bookmarkStart w:id="128" w:name="_Toc40698319"/>
+            <w:bookmarkStart w:id="127" w:name="_Toc40780287"/>
             <w:r>
               <w:t>Requirements that Reference REQ-8-4.1</w:t>
             </w:r>
-            <w:bookmarkEnd w:id="128"/>
+            <w:bookmarkEnd w:id="127"/>
           </w:p>
         </w:tc>
       </w:tr>
@@ -22935,11 +22636,11 @@
       <w:pPr>
         <w:pStyle w:val="Heading1"/>
       </w:pPr>
-      <w:bookmarkStart w:id="129" w:name="_Toc40698320"/>
+      <w:bookmarkStart w:id="128" w:name="_Toc40780288"/>
       <w:r>
         <w:t>REQ-8-4.2 Language Support</w:t>
       </w:r>
-      <w:bookmarkEnd w:id="129"/>
+      <w:bookmarkEnd w:id="128"/>
     </w:p>
     <w:tbl>
       <w:tblPr>
@@ -23000,7 +22701,7 @@
               <w:rPr>
                 <w:rStyle w:val="IntenseEmphasis"/>
               </w:rPr>
-              <w:t>1</w:t>
+              <w:t>9</w:t>
             </w:r>
           </w:p>
         </w:tc>
@@ -23101,11 +22802,11 @@
               <w:pStyle w:val="Heading3"/>
               <w:outlineLvl w:val="2"/>
             </w:pPr>
-            <w:bookmarkStart w:id="130" w:name="_Toc40698321"/>
+            <w:bookmarkStart w:id="129" w:name="_Toc40780289"/>
             <w:r>
               <w:t>Requirements that Reference REQ-8-4.2</w:t>
             </w:r>
-            <w:bookmarkEnd w:id="130"/>
+            <w:bookmarkEnd w:id="129"/>
           </w:p>
         </w:tc>
       </w:tr>
@@ -23144,11 +22845,11 @@
       <w:pPr>
         <w:pStyle w:val="Heading1"/>
       </w:pPr>
-      <w:bookmarkStart w:id="131" w:name="_Toc40698322"/>
+      <w:bookmarkStart w:id="130" w:name="_Toc40780290"/>
       <w:r>
         <w:t>REQ-8-5 Maintainability</w:t>
       </w:r>
-      <w:bookmarkEnd w:id="131"/>
+      <w:bookmarkEnd w:id="130"/>
     </w:p>
     <w:tbl>
       <w:tblPr>
@@ -23209,7 +22910,7 @@
               <w:rPr>
                 <w:rStyle w:val="IntenseEmphasis"/>
               </w:rPr>
-              <w:t>1</w:t>
+              <w:t>6</w:t>
             </w:r>
           </w:p>
         </w:tc>
@@ -23296,11 +22997,11 @@
       <w:pPr>
         <w:pStyle w:val="Heading1"/>
       </w:pPr>
-      <w:bookmarkStart w:id="132" w:name="_Toc40698323"/>
+      <w:bookmarkStart w:id="131" w:name="_Toc40780291"/>
       <w:r>
         <w:t>REQ-8-6 Application Field</w:t>
       </w:r>
-      <w:bookmarkEnd w:id="132"/>
+      <w:bookmarkEnd w:id="131"/>
     </w:p>
     <w:tbl>
       <w:tblPr>
@@ -23361,7 +23062,7 @@
               <w:rPr>
                 <w:rStyle w:val="IntenseEmphasis"/>
               </w:rPr>
-              <w:t>1</w:t>
+              <w:t>8</w:t>
             </w:r>
           </w:p>
         </w:tc>
@@ -26758,7 +26459,7 @@
     <w:uiPriority w:val="99"/>
     <w:semiHidden/>
     <w:unhideWhenUsed/>
-    <w:rsid w:val="00C5475D"/>
+    <w:rsid w:val="00154003"/>
     <w:rPr>
       <w:color w:val="605E5C"/>
       <w:shd w:val="clear" w:color="auto" w:fill="E1DFDD"/>
@@ -27048,7 +26749,7 @@
 </file>
 
 <file path=customXml/itemProps2.xml><?xml version="1.0" encoding="utf-8"?>
-<ds:datastoreItem xmlns:ds="http://schemas.openxmlformats.org/officeDocument/2006/customXml" ds:itemID="{77949133-8BE1-4085-91CC-91915EF4A6B6}">
+<ds:datastoreItem xmlns:ds="http://schemas.openxmlformats.org/officeDocument/2006/customXml" ds:itemID="{59FA5DF1-4868-418D-AA8E-97367D806F50}">
   <ds:schemaRefs>
     <ds:schemaRef ds:uri="http://schemas.openxmlformats.org/officeDocument/2006/bibliography"/>
   </ds:schemaRefs>

</xml_diff>